<commit_message>
Finished the paragraphs of the report and checked the code files, revision needed
</commit_message>
<xml_diff>
--- a/Report/Report.docx
+++ b/Report/Report.docx
@@ -1,6 +1,6 @@
 
 <file path=word/document.xml><?xml version="1.0" encoding="utf-8"?>
-<w:document xmlns:wpc="http://schemas.microsoft.com/office/word/2010/wordprocessingCanvas" xmlns:cx="http://schemas.microsoft.com/office/drawing/2014/chartex" xmlns:cx1="http://schemas.microsoft.com/office/drawing/2015/9/8/chartex" xmlns:cx2="http://schemas.microsoft.com/office/drawing/2015/10/21/chartex" xmlns:cx3="http://schemas.microsoft.com/office/drawing/2016/5/9/chartex" xmlns:cx4="http://schemas.microsoft.com/office/drawing/2016/5/10/chartex" xmlns:cx5="http://schemas.microsoft.com/office/drawing/2016/5/11/chartex" xmlns:cx6="http://schemas.microsoft.com/office/drawing/2016/5/12/chartex" xmlns:cx7="http://schemas.microsoft.com/office/drawing/2016/5/13/chartex" xmlns:cx8="http://schemas.microsoft.com/office/drawing/2016/5/14/chartex" xmlns:mc="http://schemas.openxmlformats.org/markup-compatibility/2006" xmlns:aink="http://schemas.microsoft.com/office/drawing/2016/ink" xmlns:am3d="http://schemas.microsoft.com/office/drawing/2017/model3d" xmlns:o="urn:schemas-microsoft-com:office:office" xmlns:oel="http://schemas.microsoft.com/office/2019/extlst" xmlns:r="http://schemas.openxmlformats.org/officeDocument/2006/relationships" xmlns:m="http://schemas.openxmlformats.org/officeDocument/2006/math" xmlns:v="urn:schemas-microsoft-com:vml" xmlns:wp14="http://schemas.microsoft.com/office/word/2010/wordprocessingDrawing" xmlns:wp="http://schemas.openxmlformats.org/drawingml/2006/wordprocessingDrawing" xmlns:w10="urn:schemas-microsoft-com:office:word" xmlns:w="http://schemas.openxmlformats.org/wordprocessingml/2006/main" xmlns:w14="http://schemas.microsoft.com/office/word/2010/wordml" xmlns:w15="http://schemas.microsoft.com/office/word/2012/wordml" xmlns:w16cex="http://schemas.microsoft.com/office/word/2018/wordml/cex" xmlns:w16cid="http://schemas.microsoft.com/office/word/2016/wordml/cid" xmlns:w16="http://schemas.microsoft.com/office/word/2018/wordml" xmlns:w16du="http://schemas.microsoft.com/office/word/2023/wordml/word16du" xmlns:w16sdtdh="http://schemas.microsoft.com/office/word/2020/wordml/sdtdatahash" xmlns:w16se="http://schemas.microsoft.com/office/word/2015/wordml/symex" xmlns:wpg="http://schemas.microsoft.com/office/word/2010/wordprocessingGroup" xmlns:wpi="http://schemas.microsoft.com/office/word/2010/wordprocessingInk" xmlns:wne="http://schemas.microsoft.com/office/word/2006/wordml" xmlns:wps="http://schemas.microsoft.com/office/word/2010/wordprocessingShape" mc:Ignorable="w14 w15 w16se w16cid w16 w16cex w16sdtdh w16du wp14">
+<w:document xmlns:wpc="http://schemas.microsoft.com/office/word/2010/wordprocessingCanvas" xmlns:mc="http://schemas.openxmlformats.org/markup-compatibility/2006" xmlns:o="urn:schemas-microsoft-com:office:office" xmlns:r="http://schemas.openxmlformats.org/officeDocument/2006/relationships" xmlns:m="http://schemas.openxmlformats.org/officeDocument/2006/math" xmlns:v="urn:schemas-microsoft-com:vml" xmlns:wp14="http://schemas.microsoft.com/office/word/2010/wordprocessingDrawing" xmlns:wp="http://schemas.openxmlformats.org/drawingml/2006/wordprocessingDrawing" xmlns:w10="urn:schemas-microsoft-com:office:word" xmlns:w="http://schemas.openxmlformats.org/wordprocessingml/2006/main" xmlns:w14="http://schemas.microsoft.com/office/word/2010/wordml" xmlns:w15="http://schemas.microsoft.com/office/word/2012/wordml" xmlns:wpg="http://schemas.microsoft.com/office/word/2010/wordprocessingGroup" xmlns:wpi="http://schemas.microsoft.com/office/word/2010/wordprocessingInk" xmlns:wne="http://schemas.microsoft.com/office/word/2006/wordml" xmlns:wps="http://schemas.microsoft.com/office/word/2010/wordprocessingShape" mc:Ignorable="w14 w15 wp14">
   <w:body>
     <w:p>
       <w:pPr>
@@ -88,58 +88,28 @@
           <w:b/>
           <w:lang w:val="en-GB"/>
         </w:rPr>
-        <w:t xml:space="preserve">Name of who </w:t>
-      </w:r>
-      <w:proofErr w:type="gramStart"/>
+        <w:t>Name of who is involved in the project</w:t>
+      </w:r>
+      <w:r>
+        <w:rPr>
+          <w:bCs/>
+          <w:lang w:val="en-GB"/>
+        </w:rPr>
+        <w:t>:</w:t>
+      </w:r>
       <w:r>
         <w:rPr>
           <w:b/>
           <w:lang w:val="en-GB"/>
         </w:rPr>
-        <w:t>is involved in</w:t>
-      </w:r>
-      <w:proofErr w:type="gramEnd"/>
-      <w:r>
-        <w:rPr>
-          <w:b/>
-          <w:lang w:val="en-GB"/>
-        </w:rPr>
-        <w:t xml:space="preserve"> the project</w:t>
+        <w:t xml:space="preserve"> </w:t>
       </w:r>
       <w:r>
         <w:rPr>
           <w:bCs/>
           <w:lang w:val="en-GB"/>
         </w:rPr>
-        <w:t>:</w:t>
-      </w:r>
-      <w:r>
-        <w:rPr>
-          <w:b/>
-          <w:lang w:val="en-GB"/>
-        </w:rPr>
-        <w:t xml:space="preserve"> </w:t>
-      </w:r>
-      <w:r>
-        <w:rPr>
-          <w:bCs/>
-          <w:lang w:val="en-GB"/>
-        </w:rPr>
-        <w:t>Michael Amista’ (2122865), Marco Brigo (</w:t>
-      </w:r>
-      <w:r>
-        <w:rPr>
-          <w:bCs/>
-          <w:lang w:val="en-GB"/>
-        </w:rPr>
-        <w:t>2121727</w:t>
-      </w:r>
-      <w:r>
-        <w:rPr>
-          <w:bCs/>
-          <w:lang w:val="en-GB"/>
-        </w:rPr>
-        <w:t>)</w:t>
+        <w:t>Michael Amista’ (2122865), Marco Brigo (2121727)</w:t>
       </w:r>
     </w:p>
     <w:p>
@@ -236,48 +206,34 @@
         <w:rPr>
           <w:lang w:val="en-GB"/>
         </w:rPr>
-        <w:t xml:space="preserve">The primary goal of this project is to simulate a Bus-Off Attack within a CAN bus network, demonstrating how a compromised ECU (Electronic Control Unit) can exploit inherent vulnerabilities in the protocol to isolate a victim ECU from the network. In this context, the attacker manipulates the error-handling mechanism of the CAN bus to render the victim ECU incapable of transmitting any further messages. The project involves the development of a simulation framework to achieve </w:t>
+        <w:t>The primary goal of this project is to simulate a Bus-Off Attack within a CAN bus network, demonstrating how a compromised ECU (Electronic Control Unit) can exploit inherent vulnerabilities in the protocol to isolate a victim ECU from the network. In this context, the attacker manipulates the error-handling mechanism of the CAN bus to render the victim ECU incapable of transmitting any further messages. The project involves the development of a simulation framework to achieve several key objectives.</w:t>
+      </w:r>
+    </w:p>
+    <w:p>
+      <w:pPr>
+        <w:jc w:val="both"/>
+        <w:rPr>
+          <w:lang w:val="en-GB"/>
+        </w:rPr>
+      </w:pPr>
+      <w:r>
+        <w:rPr>
+          <w:lang w:val="en-GB"/>
+        </w:rPr>
+        <w:t xml:space="preserve">First, the simulation must model a simple CAN bus network consisting of two ECUs: a victim ECU, which represents the target of the attack, and an attacker ECU, which </w:t>
       </w:r>
       <w:proofErr w:type="gramStart"/>
       <w:r>
         <w:rPr>
           <w:lang w:val="en-GB"/>
         </w:rPr>
-        <w:t>several</w:t>
+        <w:t>has been compromised</w:t>
       </w:r>
       <w:proofErr w:type="gramEnd"/>
       <w:r>
         <w:rPr>
           <w:lang w:val="en-GB"/>
         </w:rPr>
-        <w:t xml:space="preserve"> key objectives.</w:t>
-      </w:r>
-    </w:p>
-    <w:p>
-      <w:pPr>
-        <w:jc w:val="both"/>
-        <w:rPr>
-          <w:lang w:val="en-GB"/>
-        </w:rPr>
-      </w:pPr>
-      <w:r>
-        <w:rPr>
-          <w:lang w:val="en-GB"/>
-        </w:rPr>
-        <w:t xml:space="preserve">First, the simulation must model a simple CAN bus network consisting of two ECUs: a victim ECU, which represents the target of the attack, and an attacker ECU, which has </w:t>
-      </w:r>
-      <w:proofErr w:type="gramStart"/>
-      <w:r>
-        <w:rPr>
-          <w:lang w:val="en-GB"/>
-        </w:rPr>
-        <w:t>been compromised</w:t>
-      </w:r>
-      <w:proofErr w:type="gramEnd"/>
-      <w:r>
-        <w:rPr>
-          <w:lang w:val="en-GB"/>
-        </w:rPr>
         <w:t xml:space="preserve"> to execute the malicious </w:t>
       </w:r>
       <w:r>
@@ -290,21 +246,7 @@
         <w:rPr>
           <w:lang w:val="en-GB"/>
         </w:rPr>
-        <w:t xml:space="preserve">. Second, the attacker ECU </w:t>
-      </w:r>
-      <w:proofErr w:type="gramStart"/>
-      <w:r>
-        <w:rPr>
-          <w:lang w:val="en-GB"/>
-        </w:rPr>
-        <w:t>is programmed</w:t>
-      </w:r>
-      <w:proofErr w:type="gramEnd"/>
-      <w:r>
-        <w:rPr>
-          <w:lang w:val="en-GB"/>
-        </w:rPr>
-        <w:t xml:space="preserve"> to monitor the traffic on the CAN bus, identify patterns in the victim ECU’s transmissions, and plan an attack accordingly. The attacker uses this information to inject malicious frames designed to cause message collisions, resulting in the victim’s error counters incrementing. Lastly, the simulation must track the victim’s transition from an error-active state to an error-passive state, and finally to the bus-off state, effectively isolating the victim ECU from the network. This simulation highlights the risks and feasibility of such attacks in real-world scenarios and underscores the importance of enhancing security in vehicular communication systems.</w:t>
+        <w:t>. Second, the attacker ECU is programmed to monitor the traffic on the CAN bus, identify patterns in the victim ECU’s transmissions, and plan an attack accordingly. The attacker uses this information to inject malicious frames designed to cause message collisions, resulting in the victim’s error counters incrementing. Lastly, the simulation must track the victim’s transition from an error-active state to an error-passive state, and finally to the bus-off state, effectively isolating the victim ECU from the network. This simulation highlights the risks and feasibility of such attacks in real-world scenarios and underscores the importance of enhancing security in vehicular communication systems.</w:t>
       </w:r>
     </w:p>
     <w:p>
@@ -421,23 +363,64 @@
     </w:p>
     <w:p>
       <w:pPr>
-        <w:jc w:val="both"/>
-        <w:rPr>
-          <w:lang w:val="en-GB"/>
-        </w:rPr>
-      </w:pPr>
-    </w:p>
-    <w:p>
-      <w:pPr>
-        <w:jc w:val="both"/>
-        <w:rPr>
-          <w:lang w:val="en-GB"/>
-        </w:rPr>
-      </w:pPr>
-      <w:r>
-        <w:rPr>
-          <w:lang w:val="en-GB"/>
-        </w:rPr>
+        <w:jc w:val="center"/>
+        <w:rPr>
+          <w:lang w:val="en-GB"/>
+        </w:rPr>
+      </w:pPr>
+      <w:r>
+        <w:rPr>
+          <w:lang w:val="en-GB"/>
+        </w:rPr>
+        <w:drawing>
+          <wp:inline distT="0" distB="0" distL="0" distR="0" wp14:anchorId="7D577F80" wp14:editId="5060F526">
+            <wp:extent cx="4520794" cy="2422451"/>
+            <wp:effectExtent l="0" t="0" r="0" b="0"/>
+            <wp:docPr id="4" name="Immagine 4"/>
+            <wp:cNvGraphicFramePr>
+              <a:graphicFrameLocks xmlns:a="http://schemas.openxmlformats.org/drawingml/2006/main" noChangeAspect="1"/>
+            </wp:cNvGraphicFramePr>
+            <a:graphic xmlns:a="http://schemas.openxmlformats.org/drawingml/2006/main">
+              <a:graphicData uri="http://schemas.openxmlformats.org/drawingml/2006/picture">
+                <pic:pic xmlns:pic="http://schemas.openxmlformats.org/drawingml/2006/picture">
+                  <pic:nvPicPr>
+                    <pic:cNvPr id="1" name=""/>
+                    <pic:cNvPicPr/>
+                  </pic:nvPicPr>
+                  <pic:blipFill>
+                    <a:blip r:embed="rId8"/>
+                    <a:stretch>
+                      <a:fillRect/>
+                    </a:stretch>
+                  </pic:blipFill>
+                  <pic:spPr>
+                    <a:xfrm>
+                      <a:off x="0" y="0"/>
+                      <a:ext cx="4727532" cy="2533231"/>
+                    </a:xfrm>
+                    <a:prstGeom prst="rect">
+                      <a:avLst/>
+                    </a:prstGeom>
+                  </pic:spPr>
+                </pic:pic>
+              </a:graphicData>
+            </a:graphic>
+          </wp:inline>
+        </w:drawing>
+      </w:r>
+    </w:p>
+    <w:p>
+      <w:pPr>
+        <w:jc w:val="both"/>
+        <w:rPr>
+          <w:lang w:val="en-GB"/>
+        </w:rPr>
+      </w:pPr>
+      <w:r>
+        <w:rPr>
+          <w:lang w:val="en-GB"/>
+        </w:rPr>
+        <w:lastRenderedPageBreak/>
         <w:t xml:space="preserve">The </w:t>
       </w:r>
       <w:proofErr w:type="spellStart"/>
@@ -462,21 +445,21 @@
         <w:rPr>
           <w:lang w:val="en-GB"/>
         </w:rPr>
-        <w:t xml:space="preserve"> serves as the backbone of the simulation, providing a shared communication channel for the ECUs to interact. It simulates the core features of a CAN bus, including message arbitration, collision handling, and error management. The class maintains an ongoing list of current transmissions to detect and </w:t>
+        <w:t xml:space="preserve"> serves as the backbone of the simulation, providing a shared </w:t>
       </w:r>
       <w:proofErr w:type="gramStart"/>
       <w:r>
         <w:rPr>
           <w:lang w:val="en-GB"/>
         </w:rPr>
-        <w:t>handle</w:t>
+        <w:t>communication</w:t>
       </w:r>
       <w:proofErr w:type="gramEnd"/>
       <w:r>
         <w:rPr>
           <w:lang w:val="en-GB"/>
         </w:rPr>
-        <w:t xml:space="preserve"> collisions</w:t>
+        <w:t xml:space="preserve"> channel for the ECUs to interact. It simulates the core features of a CAN bus, including message arbitration, collision handling, and error management. The class maintains an ongoing list of current transmissions to detect and handle collisions</w:t>
       </w:r>
       <w:r>
         <w:rPr>
@@ -533,23 +516,13 @@
         </w:rPr>
       </w:pPr>
       <w:proofErr w:type="spellStart"/>
-      <w:proofErr w:type="gramStart"/>
       <w:r>
         <w:rPr>
           <w:b/>
           <w:bCs/>
           <w:lang w:val="en-GB"/>
         </w:rPr>
-        <w:t>handle</w:t>
-      </w:r>
-      <w:proofErr w:type="gramEnd"/>
-      <w:r>
-        <w:rPr>
-          <w:b/>
-          <w:bCs/>
-          <w:lang w:val="en-GB"/>
-        </w:rPr>
-        <w:t>_arbitration</w:t>
+        <w:t>handle_arbitration</w:t>
       </w:r>
       <w:proofErr w:type="spellEnd"/>
       <w:r>
@@ -585,21 +558,7 @@
         <w:rPr>
           <w:lang w:val="en-GB"/>
         </w:rPr>
-        <w:t>: Detects and manages message collisions by applying error-</w:t>
-      </w:r>
-      <w:proofErr w:type="gramStart"/>
-      <w:r>
-        <w:rPr>
-          <w:lang w:val="en-GB"/>
-        </w:rPr>
-        <w:t>handling</w:t>
-      </w:r>
-      <w:proofErr w:type="gramEnd"/>
-      <w:r>
-        <w:rPr>
-          <w:lang w:val="en-GB"/>
-        </w:rPr>
-        <w:t xml:space="preserve"> rules, including incrementing error counters and determining the transmission outcomes.</w:t>
+        <w:t>: Detects and manages message collisions by applying error-handling rules, including incrementing error counters and determining the transmission outcomes.</w:t>
       </w:r>
     </w:p>
     <w:p>
@@ -621,7 +580,6 @@
           <w:bCs/>
           <w:lang w:val="en-GB"/>
         </w:rPr>
-        <w:lastRenderedPageBreak/>
         <w:t>receive_frame</w:t>
       </w:r>
       <w:proofErr w:type="spellEnd"/>
@@ -779,14 +737,12 @@
         </w:rPr>
         <w:t xml:space="preserve"> before periodic messages to establish a predictable pattern; periodic frames, which are sent at regular intervals; and non-periodic frames, which are transmitted with random IDs and data values. This </w:t>
       </w:r>
-      <w:proofErr w:type="spellStart"/>
-      <w:r>
-        <w:rPr>
-          <w:lang w:val="en-GB"/>
-        </w:rPr>
-        <w:t>behavior</w:t>
-      </w:r>
-      <w:proofErr w:type="spellEnd"/>
+      <w:r>
+        <w:rPr>
+          <w:lang w:val="en-GB"/>
+        </w:rPr>
+        <w:t>behaviour</w:t>
+      </w:r>
       <w:r>
         <w:rPr>
           <w:lang w:val="en-GB"/>
@@ -873,7 +829,21 @@
         <w:rPr>
           <w:lang w:val="en-GB"/>
         </w:rPr>
-        <w:t>In this simple implementation we focused on the preceded ID approach, finding a consistent pattern formed by a periodic frame preceded</w:t>
+        <w:t xml:space="preserve">In this simple </w:t>
+      </w:r>
+      <w:proofErr w:type="gramStart"/>
+      <w:r>
+        <w:rPr>
+          <w:lang w:val="en-GB"/>
+        </w:rPr>
+        <w:t>implementation</w:t>
+      </w:r>
+      <w:proofErr w:type="gramEnd"/>
+      <w:r>
+        <w:rPr>
+          <w:lang w:val="en-GB"/>
+        </w:rPr>
+        <w:t xml:space="preserve"> we focused on the preceded ID approach, finding a consistent pattern formed by a periodic frame preceded</w:t>
       </w:r>
       <w:r>
         <w:rPr>
@@ -885,127 +855,99 @@
         <w:rPr>
           <w:lang w:val="en-GB"/>
         </w:rPr>
-        <w:t xml:space="preserve"> </w:t>
+        <w:t xml:space="preserve"> most of the time</w:t>
+      </w:r>
+      <w:r>
+        <w:rPr>
+          <w:lang w:val="en-GB"/>
+        </w:rPr>
+        <w:t>,</w:t>
+      </w:r>
+      <w:r>
+        <w:rPr>
+          <w:lang w:val="en-GB"/>
+        </w:rPr>
+        <w:t xml:space="preserve"> by the same frame. This is fundamental to execute the attack at the right time </w:t>
+      </w:r>
+      <w:r>
+        <w:rPr>
+          <w:lang w:val="en-GB"/>
+        </w:rPr>
+        <w:t>in a way to</w:t>
+      </w:r>
+      <w:r>
+        <w:rPr>
+          <w:lang w:val="en-GB"/>
+        </w:rPr>
+        <w:t xml:space="preserve"> trigger </w:t>
+      </w:r>
+      <w:r>
+        <w:rPr>
+          <w:lang w:val="en-GB"/>
+        </w:rPr>
+        <w:t xml:space="preserve">the </w:t>
+      </w:r>
+      <w:r>
+        <w:rPr>
+          <w:lang w:val="en-GB"/>
+        </w:rPr>
+        <w:t>CAN bus error-handling mechanism</w:t>
+      </w:r>
+      <w:r>
+        <w:rPr>
+          <w:lang w:val="en-GB"/>
+        </w:rPr>
+        <w:t xml:space="preserve"> and bring the victim to bus-off state</w:t>
+      </w:r>
+      <w:r>
+        <w:rPr>
+          <w:lang w:val="en-GB"/>
+        </w:rPr>
+        <w:t xml:space="preserve">. </w:t>
+      </w:r>
+      <w:r>
+        <w:rPr>
+          <w:lang w:val="en-GB"/>
+        </w:rPr>
+        <w:t>If</w:t>
+      </w:r>
+      <w:r>
+        <w:rPr>
+          <w:lang w:val="en-GB"/>
+        </w:rPr>
+        <w:t xml:space="preserve"> a </w:t>
+      </w:r>
+      <w:r>
+        <w:rPr>
+          <w:lang w:val="en-GB"/>
+        </w:rPr>
+        <w:t xml:space="preserve">consistent </w:t>
+      </w:r>
+      <w:r>
+        <w:rPr>
+          <w:lang w:val="en-GB"/>
+        </w:rPr>
+        <w:t xml:space="preserve">pattern </w:t>
       </w:r>
       <w:proofErr w:type="gramStart"/>
       <w:r>
         <w:rPr>
           <w:lang w:val="en-GB"/>
         </w:rPr>
-        <w:t>most of</w:t>
+        <w:t>is identified</w:t>
       </w:r>
       <w:proofErr w:type="gramEnd"/>
       <w:r>
         <w:rPr>
           <w:lang w:val="en-GB"/>
         </w:rPr>
-        <w:t xml:space="preserve"> the time</w:t>
-      </w:r>
-      <w:r>
-        <w:rPr>
-          <w:lang w:val="en-GB"/>
-        </w:rPr>
-        <w:t>,</w:t>
-      </w:r>
-      <w:r>
-        <w:rPr>
-          <w:lang w:val="en-GB"/>
-        </w:rPr>
-        <w:t xml:space="preserve"> by the same frame. This is fundamental to execute the attack at the right time </w:t>
-      </w:r>
-      <w:r>
-        <w:rPr>
-          <w:lang w:val="en-GB"/>
-        </w:rPr>
-        <w:t>in a way to</w:t>
-      </w:r>
-      <w:r>
-        <w:rPr>
-          <w:lang w:val="en-GB"/>
-        </w:rPr>
-        <w:t xml:space="preserve"> trigger </w:t>
-      </w:r>
-      <w:r>
-        <w:rPr>
-          <w:lang w:val="en-GB"/>
-        </w:rPr>
-        <w:t xml:space="preserve">the </w:t>
-      </w:r>
-      <w:r>
-        <w:rPr>
-          <w:lang w:val="en-GB"/>
-        </w:rPr>
-        <w:t>CAN bus error-handling mechanism</w:t>
-      </w:r>
-      <w:r>
-        <w:rPr>
-          <w:lang w:val="en-GB"/>
-        </w:rPr>
-        <w:t xml:space="preserve"> and bring the victim to bus-off state</w:t>
-      </w:r>
-      <w:r>
-        <w:rPr>
-          <w:lang w:val="en-GB"/>
-        </w:rPr>
-        <w:t xml:space="preserve">. </w:t>
-      </w:r>
-      <w:r>
-        <w:rPr>
-          <w:lang w:val="en-GB"/>
-        </w:rPr>
-        <w:t>If</w:t>
-      </w:r>
-      <w:r>
-        <w:rPr>
-          <w:lang w:val="en-GB"/>
-        </w:rPr>
-        <w:t xml:space="preserve"> a </w:t>
-      </w:r>
-      <w:r>
-        <w:rPr>
-          <w:lang w:val="en-GB"/>
-        </w:rPr>
-        <w:t xml:space="preserve">consistent </w:t>
-      </w:r>
-      <w:r>
-        <w:rPr>
-          <w:lang w:val="en-GB"/>
-        </w:rPr>
-        <w:t xml:space="preserve">pattern </w:t>
-      </w:r>
-      <w:proofErr w:type="gramStart"/>
-      <w:r>
-        <w:rPr>
-          <w:lang w:val="en-GB"/>
-        </w:rPr>
-        <w:t>is identified</w:t>
-      </w:r>
-      <w:proofErr w:type="gramEnd"/>
-      <w:r>
-        <w:rPr>
-          <w:lang w:val="en-GB"/>
-        </w:rPr>
         <w:t>, the attacker synchronizes its malicious transmissions with the victim’s periodic messages. By crafting frames with a dominant bit mismatch, the attacker deliberately triggers errors in the victim’s transmissions, causing the victim’s TEC to increment. The attacker continues this process, exploiting the CAN protocol's error-handling mechanism to escalate the victim ECU's error state until it reaches the bus-off condition.</w:t>
       </w:r>
       <w:r>
         <w:rPr>
           <w:lang w:val="en-GB"/>
         </w:rPr>
-        <w:t xml:space="preserve"> If a consistent pattern </w:t>
-      </w:r>
-      <w:proofErr w:type="gramStart"/>
-      <w:r>
-        <w:rPr>
-          <w:lang w:val="en-GB"/>
-        </w:rPr>
-        <w:t>is not identified</w:t>
-      </w:r>
-      <w:proofErr w:type="gramEnd"/>
-      <w:r>
-        <w:rPr>
-          <w:lang w:val="en-GB"/>
-        </w:rPr>
-        <w:t xml:space="preserve">, the attack is aborted since there is no way for the attacker to inject the malicious frame at the right time, </w:t>
+        <w:t xml:space="preserve"> If a consistent pattern is not identified, the attack is aborted since there is no way for the attacker to inject the malicious frame at the right time, </w:t>
       </w:r>
       <w:r>
         <w:rPr>
@@ -1077,86 +1019,1315 @@
         <w:rPr>
           <w:lang w:val="en-GB"/>
         </w:rPr>
-        <w:t xml:space="preserve">, while the attacker ECU monitors the traffic to identify periodic messages and their preceding frames. Using this information, the attacker determines the optimal timing and content for its malicious transmissions. In the Attack Phase, the attacker executes the bus-off attack by injecting malicious frames that directly interfere with the victim’s periodic transmissions. The CAN bus class </w:t>
+        <w:t xml:space="preserve">, while the attacker ECU monitors the traffic </w:t>
+      </w:r>
+      <w:r>
+        <w:rPr>
+          <w:lang w:val="en-GB"/>
+        </w:rPr>
+        <w:lastRenderedPageBreak/>
+        <w:t>to identify periodic messages and their preceding frames. Using this information, the attacker determines the optimal timing and content for its malicious transmissions. In the Attack Phase, the attacker executes the bus-off attack by injecting malicious frames that directly interfere with the victim’s periodic transmissions. The CAN bus class handles the resulting collisions and applies the error-handling rules to increment the victim’s TEC. Over successive collisions, the victim transitions from error-active to error-passive, and eventually to the bus-off state, isolating it from the network.</w:t>
+      </w:r>
+    </w:p>
+    <w:p>
+      <w:pPr>
+        <w:jc w:val="both"/>
+        <w:rPr>
+          <w:lang w:val="en-GB"/>
+        </w:rPr>
+      </w:pPr>
+    </w:p>
+    <w:p>
+      <w:pPr>
+        <w:jc w:val="both"/>
+        <w:rPr>
+          <w:lang w:val="en-GB"/>
+        </w:rPr>
+      </w:pPr>
+      <w:r>
+        <w:rPr>
+          <w:lang w:val="en-GB"/>
+        </w:rPr>
+        <w:t>The overall simulation flow begins with the victim ECU transmitting its mix of preceded, periodic, and non-periodic messages. The attacker listens to this traffic, identifies patterns, and uses this knowledge to plan its attack. During the attack, the attacker synchronizes its transmissions to coincide with the victim’s periodic messages, ensuring that its frames cause deliberate collisions. These collisions are resolved by the CAN bus arbitration logic, which increments the TEC of the victim ECU while allowing the attacker to recover and prepare for subsequent transmissions.</w:t>
+      </w:r>
+    </w:p>
+    <w:p>
+      <w:pPr>
+        <w:jc w:val="both"/>
+        <w:rPr>
+          <w:lang w:val="en-GB"/>
+        </w:rPr>
+      </w:pPr>
+    </w:p>
+    <w:p>
+      <w:pPr>
+        <w:jc w:val="both"/>
+        <w:rPr>
+          <w:lang w:val="en-GB"/>
+        </w:rPr>
+      </w:pPr>
+      <w:r>
+        <w:rPr>
+          <w:lang w:val="en-GB"/>
+        </w:rPr>
+        <w:t>The simulation demonstrates the attacker’s ability to exploit vulnerabilities in the CAN protocol to execute a successful bus-off attack. The victim ECU’s eventual isolation from the network confirms the attack's feasibility and effectiveness, serving as a reminder of the need for improved security measures in vehicular networks. This custom simulation framework provides a tool for studying such attacks and exploring potential countermeasures.</w:t>
+      </w:r>
+    </w:p>
+    <w:p>
+      <w:pPr>
+        <w:jc w:val="both"/>
+        <w:rPr>
+          <w:b/>
+          <w:lang w:val="en-GB"/>
+        </w:rPr>
+      </w:pPr>
+    </w:p>
+    <w:p>
+      <w:pPr>
+        <w:spacing w:after="60"/>
+        <w:jc w:val="both"/>
+        <w:rPr>
+          <w:b/>
+          <w:lang w:val="en-GB"/>
+        </w:rPr>
+      </w:pPr>
+      <w:r>
+        <w:rPr>
+          <w:b/>
+          <w:lang w:val="en-GB"/>
+        </w:rPr>
+        <w:t>Experiments</w:t>
+      </w:r>
+    </w:p>
+    <w:p>
+      <w:pPr>
+        <w:spacing w:after="60"/>
+        <w:jc w:val="both"/>
+        <w:rPr>
+          <w:lang w:val="en-GB"/>
+        </w:rPr>
+      </w:pPr>
+      <w:r>
+        <w:rPr>
+          <w:lang w:val="en-GB"/>
+        </w:rPr>
+        <w:t xml:space="preserve">Using our simulation of the CAN bus we were able to replicate the majority of the </w:t>
+      </w:r>
+      <w:r>
+        <w:rPr>
+          <w:lang w:val="en-GB"/>
+        </w:rPr>
+        <w:t>results</w:t>
+      </w:r>
+      <w:r>
+        <w:rPr>
+          <w:lang w:val="en-GB"/>
+        </w:rPr>
+        <w:t xml:space="preserve"> that the authors proposed in the paper when talking about the Evaluation of the attack on the CAN bus prototype.</w:t>
+      </w:r>
+    </w:p>
+    <w:p>
+      <w:pPr>
+        <w:spacing w:after="60"/>
+        <w:jc w:val="both"/>
+        <w:rPr>
+          <w:lang w:val="en-GB"/>
+        </w:rPr>
+      </w:pPr>
+      <w:r>
+        <w:rPr>
+          <w:lang w:val="en-GB"/>
+        </w:rPr>
+        <w:t xml:space="preserve">In order to keep track of variables that were changing over time, we decided to introduce a new class </w:t>
+      </w:r>
+      <w:r>
+        <w:rPr>
+          <w:i/>
+          <w:lang w:val="en-GB"/>
+        </w:rPr>
+        <w:t>setup_logger.py</w:t>
+      </w:r>
+      <w:r>
+        <w:rPr>
+          <w:lang w:val="en-GB"/>
+        </w:rPr>
+        <w:t xml:space="preserve"> that </w:t>
       </w:r>
       <w:proofErr w:type="gramStart"/>
       <w:r>
         <w:rPr>
           <w:lang w:val="en-GB"/>
         </w:rPr>
-        <w:t>handles</w:t>
+        <w:t>was used</w:t>
       </w:r>
       <w:proofErr w:type="gramEnd"/>
       <w:r>
         <w:rPr>
           <w:lang w:val="en-GB"/>
         </w:rPr>
-        <w:t xml:space="preserve"> the resulting collisions and applies the error-handling rules to increment the victim’s TEC. Over successive collisions, the victim transitions from error-active to error-passive, and eventually to the bus-off state, isolating it from the network.</w:t>
-      </w:r>
-    </w:p>
-    <w:p>
-      <w:pPr>
-        <w:jc w:val="both"/>
-        <w:rPr>
-          <w:lang w:val="en-GB"/>
-        </w:rPr>
-      </w:pPr>
-    </w:p>
-    <w:p>
-      <w:pPr>
-        <w:jc w:val="both"/>
-        <w:rPr>
-          <w:lang w:val="en-GB"/>
-        </w:rPr>
-      </w:pPr>
-      <w:r>
-        <w:rPr>
-          <w:lang w:val="en-GB"/>
-        </w:rPr>
-        <w:t xml:space="preserve">The overall simulation flow begins with the victim ECU transmitting its mix of preceded, periodic, and non-periodic messages. The attacker listens to this traffic, identifies patterns, and uses this knowledge to plan its attack. During the attack, the attacker synchronizes its transmissions to coincide with the victim’s periodic messages, ensuring that its frames cause </w:t>
+        <w:t xml:space="preserve"> to log the attacks and retrieve useful data in order to conduct experiments later. Thanks to the logging </w:t>
+      </w:r>
+      <w:r>
+        <w:rPr>
+          <w:lang w:val="en-GB"/>
+        </w:rPr>
+        <w:t>module provided by standard library of</w:t>
+      </w:r>
+      <w:r>
+        <w:rPr>
+          <w:lang w:val="en-GB"/>
+        </w:rPr>
+        <w:t xml:space="preserve"> </w:t>
+      </w:r>
+      <w:proofErr w:type="gramStart"/>
+      <w:r>
+        <w:rPr>
+          <w:lang w:val="en-GB"/>
+        </w:rPr>
+        <w:t>Python</w:t>
+      </w:r>
+      <w:proofErr w:type="gramEnd"/>
+      <w:r>
+        <w:rPr>
+          <w:lang w:val="en-GB"/>
+        </w:rPr>
+        <w:t xml:space="preserve"> </w:t>
+      </w:r>
+      <w:r>
+        <w:rPr>
+          <w:lang w:val="en-GB"/>
+        </w:rPr>
+        <w:t>we were able to write</w:t>
+      </w:r>
+      <w:r>
+        <w:rPr>
+          <w:lang w:val="en-GB"/>
+        </w:rPr>
+        <w:t xml:space="preserve">, </w:t>
+      </w:r>
+      <w:r>
+        <w:rPr>
+          <w:lang w:val="en-GB"/>
+        </w:rPr>
+        <w:t xml:space="preserve">for each attack, the information in a logger file that can be found inside the folder </w:t>
+      </w:r>
+      <w:r>
+        <w:rPr>
+          <w:i/>
+          <w:lang w:val="en-GB"/>
+        </w:rPr>
+        <w:t>Simulation/attack_logs/attack_log.log</w:t>
+      </w:r>
+      <w:r>
+        <w:rPr>
+          <w:lang w:val="en-GB"/>
+        </w:rPr>
+        <w:t xml:space="preserve">. </w:t>
+      </w:r>
+    </w:p>
+    <w:p>
+      <w:pPr>
+        <w:spacing w:after="60"/>
+        <w:jc w:val="both"/>
+        <w:rPr>
+          <w:b/>
+          <w:lang w:val="en-GB"/>
+        </w:rPr>
+      </w:pPr>
+      <w:r>
+        <w:rPr>
+          <w:b/>
+          <w:lang w:val="en-GB"/>
+        </w:rPr>
+        <w:drawing>
+          <wp:inline distT="0" distB="0" distL="0" distR="0" wp14:anchorId="21EC098A" wp14:editId="2CD24E29">
+            <wp:extent cx="5733415" cy="1157605"/>
+            <wp:effectExtent l="0" t="0" r="635" b="4445"/>
+            <wp:docPr id="1" name="Immagine 1"/>
+            <wp:cNvGraphicFramePr>
+              <a:graphicFrameLocks xmlns:a="http://schemas.openxmlformats.org/drawingml/2006/main" noChangeAspect="1"/>
+            </wp:cNvGraphicFramePr>
+            <a:graphic xmlns:a="http://schemas.openxmlformats.org/drawingml/2006/main">
+              <a:graphicData uri="http://schemas.openxmlformats.org/drawingml/2006/picture">
+                <pic:pic xmlns:pic="http://schemas.openxmlformats.org/drawingml/2006/picture">
+                  <pic:nvPicPr>
+                    <pic:cNvPr id="1" name=""/>
+                    <pic:cNvPicPr/>
+                  </pic:nvPicPr>
+                  <pic:blipFill>
+                    <a:blip r:embed="rId9"/>
+                    <a:stretch>
+                      <a:fillRect/>
+                    </a:stretch>
+                  </pic:blipFill>
+                  <pic:spPr>
+                    <a:xfrm>
+                      <a:off x="0" y="0"/>
+                      <a:ext cx="5733415" cy="1157605"/>
+                    </a:xfrm>
+                    <a:prstGeom prst="rect">
+                      <a:avLst/>
+                    </a:prstGeom>
+                  </pic:spPr>
+                </pic:pic>
+              </a:graphicData>
+            </a:graphic>
+          </wp:inline>
+        </w:drawing>
+      </w:r>
+    </w:p>
+    <w:p>
+      <w:pPr>
+        <w:spacing w:after="60"/>
+        <w:jc w:val="both"/>
+        <w:rPr>
+          <w:lang w:val="en-GB"/>
+        </w:rPr>
+      </w:pPr>
+      <w:r>
+        <w:rPr>
+          <w:lang w:val="en-GB"/>
+        </w:rPr>
+        <w:t>As we can see in the picture, we considered to log the following information: timestamp of each frame sent, name of the ECU that is sending the frame, TEC value of that ECU, Passive error state and Bus-off state.</w:t>
+      </w:r>
+    </w:p>
+    <w:p>
+      <w:pPr>
+        <w:spacing w:after="60"/>
+        <w:jc w:val="both"/>
+        <w:rPr>
+          <w:lang w:val="en-GB"/>
+        </w:rPr>
+      </w:pPr>
+      <w:r>
+        <w:rPr>
+          <w:lang w:val="en-GB"/>
+        </w:rPr>
+        <w:t>As the authors of the paper</w:t>
+      </w:r>
+      <w:r>
+        <w:rPr>
+          <w:lang w:val="en-GB"/>
+        </w:rPr>
+        <w:t>,</w:t>
+      </w:r>
+      <w:r>
+        <w:rPr>
+          <w:lang w:val="en-GB"/>
+        </w:rPr>
+        <w:t xml:space="preserve"> we have executed 1000 times the attack varying the bus speeds obtaining the following results. We have analysed the delay in milliseconds (</w:t>
+      </w:r>
+      <w:r>
+        <w:rPr>
+          <w:lang w:val="en-GB"/>
+        </w:rPr>
+        <w:t>Ms</w:t>
+      </w:r>
+      <w:r>
+        <w:rPr>
+          <w:lang w:val="en-GB"/>
+        </w:rPr>
+        <w:t xml:space="preserve">) that takes to go </w:t>
+      </w:r>
+      <w:proofErr w:type="gramStart"/>
+      <w:r>
+        <w:rPr>
+          <w:lang w:val="en-GB"/>
+        </w:rPr>
+        <w:t>to:</w:t>
+      </w:r>
+      <w:proofErr w:type="gramEnd"/>
+      <w:r>
+        <w:rPr>
+          <w:lang w:val="en-GB"/>
+        </w:rPr>
+        <w:t xml:space="preserve"> error</w:t>
+      </w:r>
+      <w:r>
+        <w:rPr>
+          <w:lang w:val="en-GB"/>
+        </w:rPr>
+        <w:t xml:space="preserve">-passive </w:t>
+      </w:r>
+      <w:r>
+        <w:rPr>
+          <w:lang w:val="en-GB"/>
+        </w:rPr>
+        <w:t>state from error-active state</w:t>
+      </w:r>
+      <w:r>
+        <w:rPr>
+          <w:lang w:val="en-GB"/>
+        </w:rPr>
+        <w:t xml:space="preserve"> and </w:t>
+      </w:r>
+      <w:r>
+        <w:rPr>
+          <w:lang w:val="en-GB"/>
+        </w:rPr>
+        <w:t>bus-off state from error-passive state</w:t>
+      </w:r>
+      <w:r>
+        <w:rPr>
+          <w:lang w:val="en-GB"/>
+        </w:rPr>
+        <w:t>.</w:t>
+      </w:r>
+    </w:p>
+    <w:p>
+      <w:pPr>
+        <w:spacing w:after="60"/>
+        <w:jc w:val="both"/>
+        <w:rPr>
+          <w:lang w:val="en-GB"/>
+        </w:rPr>
+      </w:pPr>
+      <w:r>
+        <w:rPr>
+          <w:lang w:val="en-GB"/>
+        </w:rPr>
+        <w:t xml:space="preserve">This </w:t>
+      </w:r>
+      <w:proofErr w:type="gramStart"/>
+      <w:r>
+        <w:rPr>
+          <w:lang w:val="en-GB"/>
+        </w:rPr>
+        <w:t>was done</w:t>
+      </w:r>
+      <w:proofErr w:type="gramEnd"/>
+      <w:r>
+        <w:rPr>
+          <w:lang w:val="en-GB"/>
+        </w:rPr>
+        <w:t xml:space="preserve"> varying the bus speed from 250Kbps, 500Kbps to 1000Kbps as in the paper.</w:t>
+      </w:r>
+    </w:p>
+    <w:p>
+      <w:pPr>
+        <w:spacing w:after="60"/>
+        <w:jc w:val="both"/>
+        <w:rPr>
+          <w:lang w:val="en-GB"/>
+        </w:rPr>
+      </w:pPr>
+      <w:r>
+        <w:rPr>
+          <w:lang w:val="en-GB"/>
+        </w:rPr>
+        <w:t xml:space="preserve">The code regarding the experiments and meaningful graphs for the </w:t>
+      </w:r>
+      <w:r>
+        <w:rPr>
+          <w:lang w:val="en-GB"/>
+        </w:rPr>
+        <w:t>confirming the results</w:t>
+      </w:r>
+      <w:r>
+        <w:rPr>
+          <w:lang w:val="en-GB"/>
+        </w:rPr>
+        <w:t xml:space="preserve"> </w:t>
+      </w:r>
+      <w:proofErr w:type="gramStart"/>
+      <w:r>
+        <w:rPr>
+          <w:lang w:val="en-GB"/>
+        </w:rPr>
+        <w:t>can be found</w:t>
+      </w:r>
+      <w:proofErr w:type="gramEnd"/>
+      <w:r>
+        <w:rPr>
+          <w:lang w:val="en-GB"/>
+        </w:rPr>
+        <w:t xml:space="preserve"> in the </w:t>
+      </w:r>
+      <w:r>
+        <w:rPr>
+          <w:i/>
+          <w:lang w:val="en-GB"/>
+        </w:rPr>
+        <w:t>Notebook/</w:t>
+      </w:r>
+      <w:proofErr w:type="spellStart"/>
+      <w:r>
+        <w:rPr>
+          <w:i/>
+          <w:lang w:val="en-GB"/>
+        </w:rPr>
+        <w:t>attack_graphs.ipynb</w:t>
+      </w:r>
+      <w:proofErr w:type="spellEnd"/>
+      <w:r>
+        <w:rPr>
+          <w:lang w:val="en-GB"/>
+        </w:rPr>
+        <w:t xml:space="preserve">. </w:t>
+      </w:r>
+      <w:r>
+        <w:rPr>
+          <w:lang w:val="en-GB"/>
+        </w:rPr>
+        <w:t xml:space="preserve">Within the </w:t>
+      </w:r>
+      <w:r>
+        <w:rPr>
+          <w:i/>
+          <w:lang w:val="en-GB"/>
+        </w:rPr>
+        <w:t>Notebook</w:t>
+      </w:r>
+      <w:r>
+        <w:rPr>
+          <w:lang w:val="en-GB"/>
+        </w:rPr>
+        <w:t xml:space="preserve"> folder we can find also </w:t>
       </w:r>
       <w:r>
         <w:rPr>
           <w:lang w:val="en-GB"/>
         </w:rPr>
         <w:lastRenderedPageBreak/>
-        <w:t xml:space="preserve">deliberate collisions. These collisions </w:t>
-      </w:r>
-      <w:proofErr w:type="gramStart"/>
-      <w:r>
-        <w:rPr>
-          <w:lang w:val="en-GB"/>
-        </w:rPr>
-        <w:t>are resolved</w:t>
-      </w:r>
-      <w:proofErr w:type="gramEnd"/>
-      <w:r>
-        <w:rPr>
-          <w:lang w:val="en-GB"/>
-        </w:rPr>
-        <w:t xml:space="preserve"> by the CAN bus arbitration logic, which increments the TEC of the victim ECU while allowing the attacker to recover and prepare for subsequent transmissions.</w:t>
-      </w:r>
-    </w:p>
-    <w:p>
-      <w:pPr>
-        <w:jc w:val="both"/>
-        <w:rPr>
-          <w:lang w:val="en-GB"/>
-        </w:rPr>
-      </w:pPr>
-    </w:p>
-    <w:p>
-      <w:pPr>
-        <w:jc w:val="both"/>
-        <w:rPr>
-          <w:lang w:val="en-GB"/>
-        </w:rPr>
-      </w:pPr>
-      <w:r>
-        <w:rPr>
-          <w:lang w:val="en-GB"/>
-        </w:rPr>
-        <w:t>The simulation demonstrates the attacker’s ability to exploit vulnerabilities in the CAN protocol to execute a successful bus-off attack. The victim ECU’s eventual isolation from the network confirms the attack's feasibility and effectiveness, serving as a reminder of the need for improved security measures in vehicular networks. This custom simulation framework provides a tool for studying such attacks and exploring potential countermeasures.</w:t>
+        <w:t>logs that was produced while executing the attack 1000 times varying the bus speed, and of one single attack using default parameters.</w:t>
+      </w:r>
+    </w:p>
+    <w:p>
+      <w:pPr>
+        <w:spacing w:after="60"/>
+        <w:jc w:val="both"/>
+      </w:pPr>
+      <w:proofErr w:type="spellStart"/>
+      <w:r>
+        <w:t>Analyzing</w:t>
+      </w:r>
+      <w:proofErr w:type="spellEnd"/>
+      <w:r>
+        <w:rPr>
+          <w:lang w:val="en-GB"/>
+        </w:rPr>
+        <w:t xml:space="preserve"> the results of the 250Kbps and 500Kbps cases the attack success rate was 100%, while for the 1000Kbps case we noticed that some attacks were failing</w:t>
+      </w:r>
+      <w:r>
+        <w:rPr>
+          <w:lang w:val="en-GB"/>
+        </w:rPr>
+        <w:t>. This was</w:t>
+      </w:r>
+      <w:r>
+        <w:rPr>
+          <w:lang w:val="en-GB"/>
+        </w:rPr>
+        <w:t xml:space="preserve"> because </w:t>
+      </w:r>
+      <w:r>
+        <w:rPr>
+          <w:lang w:val="en-GB"/>
+        </w:rPr>
+        <w:t xml:space="preserve">the </w:t>
+      </w:r>
+      <w:r>
+        <w:rPr>
+          <w:lang w:val="en-GB"/>
+        </w:rPr>
+        <w:t xml:space="preserve">victim did not go in error-passive </w:t>
+      </w:r>
+      <w:r>
+        <w:rPr>
+          <w:lang w:val="en-GB"/>
+        </w:rPr>
+        <w:t>stat</w:t>
+      </w:r>
+      <w:r>
+        <w:rPr>
+          <w:lang w:val="en-GB"/>
+        </w:rPr>
+        <w:t>e or</w:t>
+      </w:r>
+      <w:r>
+        <w:rPr>
+          <w:lang w:val="en-GB"/>
+        </w:rPr>
+        <w:t xml:space="preserve"> victim went in error-passive </w:t>
+      </w:r>
+      <w:r>
+        <w:rPr>
+          <w:lang w:val="en-GB"/>
+        </w:rPr>
+        <w:t>state</w:t>
+      </w:r>
+      <w:r>
+        <w:rPr>
+          <w:lang w:val="en-GB"/>
+        </w:rPr>
+        <w:t xml:space="preserve"> and did not go in bus-off state. However, on average, the failures were just a few as we can see from the </w:t>
+      </w:r>
+      <w:r>
+        <w:rPr>
+          <w:lang w:val="en-GB"/>
+        </w:rPr>
+        <w:t>bar chart provided in the notebook.</w:t>
+      </w:r>
+      <w:r>
+        <w:rPr>
+          <w:lang w:val="en-GB"/>
+        </w:rPr>
+        <w:t xml:space="preserve"> </w:t>
+      </w:r>
+      <w:proofErr w:type="spellStart"/>
+      <w:r>
+        <w:t>Analyzing</w:t>
+      </w:r>
+      <w:proofErr w:type="spellEnd"/>
+      <w:r>
+        <w:t xml:space="preserve"> the </w:t>
+      </w:r>
+      <w:proofErr w:type="spellStart"/>
+      <w:r>
+        <w:t>frames</w:t>
+      </w:r>
+      <w:proofErr w:type="spellEnd"/>
+      <w:r>
+        <w:t xml:space="preserve"> of the log of </w:t>
+      </w:r>
+      <w:proofErr w:type="spellStart"/>
+      <w:r>
+        <w:t>failed</w:t>
+      </w:r>
+      <w:proofErr w:type="spellEnd"/>
+      <w:r>
+        <w:t xml:space="preserve"> </w:t>
+      </w:r>
+      <w:proofErr w:type="spellStart"/>
+      <w:r>
+        <w:t>attacks</w:t>
+      </w:r>
+      <w:proofErr w:type="spellEnd"/>
+      <w:r>
+        <w:t xml:space="preserve"> </w:t>
+      </w:r>
+      <w:proofErr w:type="spellStart"/>
+      <w:r>
+        <w:t>when</w:t>
+      </w:r>
+      <w:proofErr w:type="spellEnd"/>
+      <w:r>
+        <w:t xml:space="preserve"> </w:t>
+      </w:r>
+      <w:proofErr w:type="spellStart"/>
+      <w:r>
+        <w:t>increasing</w:t>
+      </w:r>
+      <w:proofErr w:type="spellEnd"/>
+      <w:r>
+        <w:t xml:space="preserve"> the </w:t>
+      </w:r>
+      <w:proofErr w:type="spellStart"/>
+      <w:r>
+        <w:t>speed</w:t>
+      </w:r>
+      <w:proofErr w:type="spellEnd"/>
+      <w:r>
+        <w:t xml:space="preserve"> to 1000 Kbps, </w:t>
+      </w:r>
+      <w:proofErr w:type="spellStart"/>
+      <w:r>
+        <w:t>it</w:t>
+      </w:r>
+      <w:proofErr w:type="spellEnd"/>
+      <w:r>
+        <w:t xml:space="preserve"> </w:t>
+      </w:r>
+      <w:proofErr w:type="spellStart"/>
+      <w:r>
+        <w:t>is</w:t>
+      </w:r>
+      <w:proofErr w:type="spellEnd"/>
+      <w:r>
+        <w:t xml:space="preserve"> </w:t>
+      </w:r>
+      <w:proofErr w:type="spellStart"/>
+      <w:r>
+        <w:t>possible</w:t>
+      </w:r>
+      <w:proofErr w:type="spellEnd"/>
+      <w:r>
+        <w:t xml:space="preserve"> </w:t>
+      </w:r>
+      <w:proofErr w:type="spellStart"/>
+      <w:r>
+        <w:t>that</w:t>
+      </w:r>
+      <w:proofErr w:type="spellEnd"/>
+      <w:r>
+        <w:t xml:space="preserve"> </w:t>
+      </w:r>
+      <w:proofErr w:type="spellStart"/>
+      <w:r>
+        <w:t>our</w:t>
+      </w:r>
+      <w:proofErr w:type="spellEnd"/>
+      <w:r>
+        <w:t xml:space="preserve"> </w:t>
+      </w:r>
+      <w:proofErr w:type="spellStart"/>
+      <w:r>
+        <w:t>simple</w:t>
+      </w:r>
+      <w:proofErr w:type="spellEnd"/>
+      <w:r>
+        <w:t xml:space="preserve"> pattern </w:t>
+      </w:r>
+      <w:proofErr w:type="spellStart"/>
+      <w:r>
+        <w:t>detection</w:t>
+      </w:r>
+      <w:proofErr w:type="spellEnd"/>
+      <w:r>
+        <w:t xml:space="preserve"> </w:t>
+      </w:r>
+      <w:proofErr w:type="spellStart"/>
+      <w:r>
+        <w:t>algorithm</w:t>
+      </w:r>
+      <w:proofErr w:type="spellEnd"/>
+      <w:r>
+        <w:t xml:space="preserve">, </w:t>
+      </w:r>
+      <w:proofErr w:type="spellStart"/>
+      <w:r>
+        <w:t>during</w:t>
+      </w:r>
+      <w:proofErr w:type="spellEnd"/>
+      <w:r>
+        <w:t xml:space="preserve"> the time </w:t>
+      </w:r>
+      <w:proofErr w:type="spellStart"/>
+      <w:r>
+        <w:t>interval</w:t>
+      </w:r>
+      <w:proofErr w:type="spellEnd"/>
+      <w:r>
+        <w:t xml:space="preserve"> in </w:t>
+      </w:r>
+      <w:proofErr w:type="spellStart"/>
+      <w:r>
+        <w:t>which</w:t>
+      </w:r>
+      <w:proofErr w:type="spellEnd"/>
+      <w:r>
+        <w:t xml:space="preserve"> the i-th </w:t>
+      </w:r>
+      <w:proofErr w:type="spellStart"/>
+      <w:r>
+        <w:t>attack</w:t>
+      </w:r>
+      <w:proofErr w:type="spellEnd"/>
+      <w:r>
+        <w:t xml:space="preserve"> </w:t>
+      </w:r>
+      <w:proofErr w:type="spellStart"/>
+      <w:r>
+        <w:t>occurs</w:t>
+      </w:r>
+      <w:proofErr w:type="spellEnd"/>
+      <w:r>
+        <w:t xml:space="preserve">, </w:t>
+      </w:r>
+      <w:proofErr w:type="spellStart"/>
+      <w:r>
+        <w:t>detects</w:t>
+      </w:r>
+      <w:proofErr w:type="spellEnd"/>
+      <w:r>
+        <w:t xml:space="preserve"> the </w:t>
+      </w:r>
+      <w:proofErr w:type="spellStart"/>
+      <w:r>
+        <w:t>wrong</w:t>
+      </w:r>
+      <w:proofErr w:type="spellEnd"/>
+      <w:r>
+        <w:t xml:space="preserve"> pattern due to </w:t>
+      </w:r>
+      <w:proofErr w:type="spellStart"/>
+      <w:r>
+        <w:t>many</w:t>
+      </w:r>
+      <w:proofErr w:type="spellEnd"/>
+      <w:r>
+        <w:t xml:space="preserve"> </w:t>
+      </w:r>
+      <w:proofErr w:type="spellStart"/>
+      <w:r>
+        <w:t>frames</w:t>
+      </w:r>
+      <w:proofErr w:type="spellEnd"/>
+      <w:r>
+        <w:t xml:space="preserve"> </w:t>
+      </w:r>
+      <w:proofErr w:type="spellStart"/>
+      <w:r>
+        <w:t>being</w:t>
+      </w:r>
+      <w:proofErr w:type="spellEnd"/>
+      <w:r>
+        <w:t xml:space="preserve"> </w:t>
+      </w:r>
+      <w:proofErr w:type="spellStart"/>
+      <w:r>
+        <w:t>sent</w:t>
+      </w:r>
+      <w:proofErr w:type="spellEnd"/>
+      <w:r>
+        <w:t xml:space="preserve">, </w:t>
+      </w:r>
+      <w:proofErr w:type="spellStart"/>
+      <w:r>
+        <w:t>which</w:t>
+      </w:r>
+      <w:proofErr w:type="spellEnd"/>
+      <w:r>
+        <w:t xml:space="preserve"> can </w:t>
+      </w:r>
+      <w:proofErr w:type="spellStart"/>
+      <w:r>
+        <w:t>mislead</w:t>
+      </w:r>
+      <w:proofErr w:type="spellEnd"/>
+      <w:r>
+        <w:t xml:space="preserve"> the </w:t>
+      </w:r>
+      <w:proofErr w:type="spellStart"/>
+      <w:r>
+        <w:t>algorithm</w:t>
+      </w:r>
+      <w:proofErr w:type="spellEnd"/>
+      <w:r>
+        <w:t>.</w:t>
+      </w:r>
+      <w:r>
+        <w:t xml:space="preserve"> </w:t>
+      </w:r>
+    </w:p>
+    <w:p>
+      <w:pPr>
+        <w:spacing w:after="60"/>
+        <w:jc w:val="both"/>
+      </w:pPr>
+      <w:proofErr w:type="spellStart"/>
+      <w:r>
+        <w:t>During</w:t>
+      </w:r>
+      <w:proofErr w:type="spellEnd"/>
+      <w:r>
+        <w:t xml:space="preserve"> the </w:t>
+      </w:r>
+      <w:proofErr w:type="spellStart"/>
+      <w:r>
+        <w:t>experiment</w:t>
+      </w:r>
+      <w:r>
+        <w:t>s</w:t>
+      </w:r>
+      <w:proofErr w:type="spellEnd"/>
+      <w:r>
+        <w:t xml:space="preserve"> </w:t>
+      </w:r>
+      <w:proofErr w:type="spellStart"/>
+      <w:r>
+        <w:t>we</w:t>
+      </w:r>
+      <w:proofErr w:type="spellEnd"/>
+      <w:r>
+        <w:t xml:space="preserve"> </w:t>
+      </w:r>
+      <w:proofErr w:type="spellStart"/>
+      <w:r>
+        <w:t>maintained</w:t>
+      </w:r>
+      <w:proofErr w:type="spellEnd"/>
+      <w:r>
+        <w:t xml:space="preserve"> </w:t>
+      </w:r>
+      <w:proofErr w:type="spellStart"/>
+      <w:r>
+        <w:t>consistent</w:t>
+      </w:r>
+      <w:proofErr w:type="spellEnd"/>
+      <w:r>
+        <w:t xml:space="preserve"> </w:t>
+      </w:r>
+      <w:proofErr w:type="spellStart"/>
+      <w:r>
+        <w:t>parameters</w:t>
+      </w:r>
+      <w:proofErr w:type="spellEnd"/>
+      <w:r>
+        <w:t xml:space="preserve"> </w:t>
+      </w:r>
+      <w:proofErr w:type="spellStart"/>
+      <w:r>
+        <w:t>across</w:t>
+      </w:r>
+      <w:proofErr w:type="spellEnd"/>
+      <w:r>
+        <w:t xml:space="preserve"> </w:t>
+      </w:r>
+      <w:proofErr w:type="spellStart"/>
+      <w:r>
+        <w:t>all</w:t>
+      </w:r>
+      <w:proofErr w:type="spellEnd"/>
+      <w:r>
+        <w:t xml:space="preserve"> trials, </w:t>
+      </w:r>
+      <w:proofErr w:type="spellStart"/>
+      <w:r>
+        <w:t>varying</w:t>
+      </w:r>
+      <w:proofErr w:type="spellEnd"/>
+      <w:r>
+        <w:t xml:space="preserve"> </w:t>
+      </w:r>
+      <w:proofErr w:type="spellStart"/>
+      <w:r>
+        <w:t>only</w:t>
+      </w:r>
+      <w:proofErr w:type="spellEnd"/>
+      <w:r>
+        <w:t xml:space="preserve"> the CAN bus </w:t>
+      </w:r>
+      <w:proofErr w:type="spellStart"/>
+      <w:r>
+        <w:t>speed</w:t>
+      </w:r>
+      <w:proofErr w:type="spellEnd"/>
+      <w:r>
+        <w:t xml:space="preserve"> to </w:t>
+      </w:r>
+      <w:proofErr w:type="spellStart"/>
+      <w:r>
+        <w:t>analyze</w:t>
+      </w:r>
+      <w:proofErr w:type="spellEnd"/>
+      <w:r>
+        <w:t xml:space="preserve"> the </w:t>
+      </w:r>
+      <w:proofErr w:type="spellStart"/>
+      <w:r>
+        <w:t>effect</w:t>
+      </w:r>
+      <w:proofErr w:type="spellEnd"/>
+      <w:r>
+        <w:t xml:space="preserve"> of </w:t>
+      </w:r>
+      <w:proofErr w:type="spellStart"/>
+      <w:r>
+        <w:t>speed</w:t>
+      </w:r>
+      <w:proofErr w:type="spellEnd"/>
+      <w:r>
+        <w:t xml:space="preserve"> on the </w:t>
+      </w:r>
+      <w:proofErr w:type="spellStart"/>
+      <w:r>
+        <w:t>attack’s</w:t>
+      </w:r>
+      <w:proofErr w:type="spellEnd"/>
+      <w:r>
+        <w:t xml:space="preserve"> impact. </w:t>
+      </w:r>
+    </w:p>
+    <w:p>
+      <w:pPr>
+        <w:spacing w:after="60"/>
+        <w:jc w:val="both"/>
+      </w:pPr>
+      <w:r>
+        <w:pict w14:anchorId="071E875B">
+          <v:shapetype id="_x0000_t75" coordsize="21600,21600" o:spt="75" o:preferrelative="t" path="m@4@5l@4@11@9@11@9@5xe" filled="f" stroked="f">
+            <v:stroke joinstyle="miter"/>
+            <v:formulas>
+              <v:f eqn="if lineDrawn pixelLineWidth 0"/>
+              <v:f eqn="sum @0 1 0"/>
+              <v:f eqn="sum 0 0 @1"/>
+              <v:f eqn="prod @2 1 2"/>
+              <v:f eqn="prod @3 21600 pixelWidth"/>
+              <v:f eqn="prod @3 21600 pixelHeight"/>
+              <v:f eqn="sum @0 0 1"/>
+              <v:f eqn="prod @6 1 2"/>
+              <v:f eqn="prod @7 21600 pixelWidth"/>
+              <v:f eqn="sum @8 21600 0"/>
+              <v:f eqn="prod @7 21600 pixelHeight"/>
+              <v:f eqn="sum @10 21600 0"/>
+            </v:formulas>
+            <v:path o:extrusionok="f" gradientshapeok="t" o:connecttype="rect"/>
+            <o:lock v:ext="edit" aspectratio="t"/>
+          </v:shapetype>
+          <v:shape id="_x0000_i1025" type="#_x0000_t75" style="width:450.45pt;height:178.55pt">
+            <v:imagedata r:id="rId10" o:title="download (3)"/>
+          </v:shape>
+        </w:pict>
+      </w:r>
+    </w:p>
+    <w:p>
+      <w:pPr>
+        <w:spacing w:after="60"/>
+        <w:jc w:val="both"/>
+      </w:pPr>
+      <w:r>
+        <w:t xml:space="preserve">The </w:t>
+      </w:r>
+      <w:proofErr w:type="spellStart"/>
+      <w:r>
+        <w:t>results</w:t>
+      </w:r>
+      <w:proofErr w:type="spellEnd"/>
+      <w:r>
+        <w:t xml:space="preserve"> show </w:t>
+      </w:r>
+      <w:proofErr w:type="spellStart"/>
+      <w:r>
+        <w:t>that</w:t>
+      </w:r>
+      <w:proofErr w:type="spellEnd"/>
+      <w:r>
+        <w:t xml:space="preserve"> </w:t>
+      </w:r>
+      <w:proofErr w:type="spellStart"/>
+      <w:r>
+        <w:t>at</w:t>
+      </w:r>
+      <w:proofErr w:type="spellEnd"/>
+      <w:r>
+        <w:t xml:space="preserve"> 250Kbps, the delay </w:t>
+      </w:r>
+      <w:proofErr w:type="spellStart"/>
+      <w:r>
+        <w:t>exhibits</w:t>
+      </w:r>
+      <w:proofErr w:type="spellEnd"/>
+      <w:r>
+        <w:t xml:space="preserve"> </w:t>
+      </w:r>
+      <w:proofErr w:type="spellStart"/>
+      <w:r>
+        <w:t>significantly</w:t>
+      </w:r>
+      <w:proofErr w:type="spellEnd"/>
+      <w:r>
+        <w:t xml:space="preserve"> </w:t>
+      </w:r>
+      <w:proofErr w:type="spellStart"/>
+      <w:r>
+        <w:t>higher</w:t>
+      </w:r>
+      <w:proofErr w:type="spellEnd"/>
+      <w:r>
+        <w:t xml:space="preserve"> </w:t>
+      </w:r>
+      <w:proofErr w:type="spellStart"/>
+      <w:r>
+        <w:t>variablity</w:t>
+      </w:r>
+      <w:proofErr w:type="spellEnd"/>
+      <w:r>
+        <w:t xml:space="preserve"> </w:t>
+      </w:r>
+      <w:proofErr w:type="spellStart"/>
+      <w:r>
+        <w:t>compared</w:t>
+      </w:r>
+      <w:proofErr w:type="spellEnd"/>
+      <w:r>
+        <w:t xml:space="preserve"> to 500Kbps and 1000Kbps. </w:t>
+      </w:r>
+      <w:proofErr w:type="spellStart"/>
+      <w:r>
+        <w:t>This</w:t>
+      </w:r>
+      <w:proofErr w:type="spellEnd"/>
+      <w:r>
+        <w:t xml:space="preserve"> </w:t>
+      </w:r>
+      <w:proofErr w:type="spellStart"/>
+      <w:r>
+        <w:t>suggests</w:t>
+      </w:r>
+      <w:proofErr w:type="spellEnd"/>
+      <w:r>
+        <w:t xml:space="preserve"> </w:t>
+      </w:r>
+      <w:proofErr w:type="spellStart"/>
+      <w:r>
+        <w:t>that</w:t>
+      </w:r>
+      <w:proofErr w:type="spellEnd"/>
+      <w:r>
+        <w:t xml:space="preserve"> </w:t>
+      </w:r>
+      <w:proofErr w:type="spellStart"/>
+      <w:r>
+        <w:t>lower</w:t>
+      </w:r>
+      <w:proofErr w:type="spellEnd"/>
+      <w:r>
+        <w:t xml:space="preserve"> bus </w:t>
+      </w:r>
+      <w:proofErr w:type="spellStart"/>
+      <w:r>
+        <w:t>speeds</w:t>
+      </w:r>
+      <w:proofErr w:type="spellEnd"/>
+      <w:r>
+        <w:t xml:space="preserve"> </w:t>
+      </w:r>
+      <w:proofErr w:type="spellStart"/>
+      <w:r>
+        <w:t>may</w:t>
+      </w:r>
+      <w:proofErr w:type="spellEnd"/>
+      <w:r>
+        <w:t xml:space="preserve"> </w:t>
+      </w:r>
+      <w:proofErr w:type="spellStart"/>
+      <w:r>
+        <w:t>increase</w:t>
+      </w:r>
+      <w:proofErr w:type="spellEnd"/>
+      <w:r>
+        <w:t xml:space="preserve"> the </w:t>
+      </w:r>
+      <w:proofErr w:type="spellStart"/>
+      <w:r>
+        <w:t>system’s</w:t>
+      </w:r>
+      <w:proofErr w:type="spellEnd"/>
+      <w:r>
+        <w:t xml:space="preserve"> </w:t>
+      </w:r>
+      <w:proofErr w:type="spellStart"/>
+      <w:r>
+        <w:t>susceptibility</w:t>
+      </w:r>
+      <w:proofErr w:type="spellEnd"/>
+      <w:r>
+        <w:t xml:space="preserve"> to timing </w:t>
+      </w:r>
+      <w:proofErr w:type="spellStart"/>
+      <w:r>
+        <w:t>incosistencies</w:t>
+      </w:r>
+      <w:proofErr w:type="spellEnd"/>
+      <w:r>
+        <w:t xml:space="preserve"> under </w:t>
+      </w:r>
+      <w:proofErr w:type="spellStart"/>
+      <w:r>
+        <w:t>attack</w:t>
+      </w:r>
+      <w:proofErr w:type="spellEnd"/>
+      <w:r>
+        <w:t xml:space="preserve"> </w:t>
+      </w:r>
+      <w:proofErr w:type="spellStart"/>
+      <w:r>
+        <w:t>conditions</w:t>
+      </w:r>
+      <w:proofErr w:type="spellEnd"/>
+      <w:r>
+        <w:t xml:space="preserve">. At </w:t>
+      </w:r>
+      <w:proofErr w:type="spellStart"/>
+      <w:r>
+        <w:t>higher</w:t>
+      </w:r>
+      <w:proofErr w:type="spellEnd"/>
+      <w:r>
+        <w:t xml:space="preserve"> </w:t>
+      </w:r>
+      <w:proofErr w:type="spellStart"/>
+      <w:r>
+        <w:t>speeds</w:t>
+      </w:r>
+      <w:proofErr w:type="spellEnd"/>
+      <w:r>
+        <w:t xml:space="preserve"> (500</w:t>
+      </w:r>
+      <w:r>
+        <w:t xml:space="preserve">Kbps and 1000Kbps), the delay </w:t>
+      </w:r>
+      <w:proofErr w:type="spellStart"/>
+      <w:r>
+        <w:t>is</w:t>
+      </w:r>
+      <w:proofErr w:type="spellEnd"/>
+      <w:r>
+        <w:t xml:space="preserve"> more </w:t>
+      </w:r>
+      <w:proofErr w:type="spellStart"/>
+      <w:r>
+        <w:t>consistent</w:t>
+      </w:r>
+      <w:proofErr w:type="spellEnd"/>
+      <w:r>
+        <w:t>, and</w:t>
+      </w:r>
+      <w:r>
+        <w:t xml:space="preserve"> </w:t>
+      </w:r>
+      <w:proofErr w:type="spellStart"/>
+      <w:r>
+        <w:t>transitions</w:t>
+      </w:r>
+      <w:proofErr w:type="spellEnd"/>
+      <w:r>
+        <w:t xml:space="preserve"> to </w:t>
+      </w:r>
+      <w:proofErr w:type="spellStart"/>
+      <w:r>
+        <w:t>error</w:t>
+      </w:r>
+      <w:proofErr w:type="spellEnd"/>
+      <w:r>
+        <w:t xml:space="preserve">-passive state and </w:t>
+      </w:r>
+      <w:proofErr w:type="spellStart"/>
+      <w:r>
+        <w:t>subsequently</w:t>
+      </w:r>
+      <w:proofErr w:type="spellEnd"/>
+      <w:r>
+        <w:t xml:space="preserve"> bus-off state </w:t>
+      </w:r>
+      <w:proofErr w:type="spellStart"/>
+      <w:r>
+        <w:t>occur</w:t>
+      </w:r>
+      <w:proofErr w:type="spellEnd"/>
+      <w:r>
+        <w:t xml:space="preserve"> more </w:t>
+      </w:r>
+      <w:proofErr w:type="spellStart"/>
+      <w:r>
+        <w:t>rapidly</w:t>
+      </w:r>
+      <w:proofErr w:type="spellEnd"/>
+      <w:r>
+        <w:t xml:space="preserve">. </w:t>
+      </w:r>
+      <w:proofErr w:type="spellStart"/>
+      <w:r>
+        <w:t>This</w:t>
+      </w:r>
+      <w:proofErr w:type="spellEnd"/>
+      <w:r>
+        <w:t xml:space="preserve"> </w:t>
+      </w:r>
+      <w:proofErr w:type="spellStart"/>
+      <w:r>
+        <w:t>indicates</w:t>
+      </w:r>
+      <w:proofErr w:type="spellEnd"/>
+      <w:r>
+        <w:t xml:space="preserve"> </w:t>
+      </w:r>
+      <w:proofErr w:type="spellStart"/>
+      <w:r>
+        <w:t>that</w:t>
+      </w:r>
+      <w:proofErr w:type="spellEnd"/>
+      <w:r>
+        <w:t xml:space="preserve"> </w:t>
+      </w:r>
+      <w:proofErr w:type="spellStart"/>
+      <w:r>
+        <w:t>while</w:t>
+      </w:r>
+      <w:proofErr w:type="spellEnd"/>
+      <w:r>
+        <w:t xml:space="preserve"> </w:t>
+      </w:r>
+      <w:proofErr w:type="spellStart"/>
+      <w:r>
+        <w:t>higher</w:t>
+      </w:r>
+      <w:proofErr w:type="spellEnd"/>
+      <w:r>
+        <w:t xml:space="preserve"> </w:t>
+      </w:r>
+      <w:proofErr w:type="spellStart"/>
+      <w:r>
+        <w:t>speeds</w:t>
+      </w:r>
+      <w:proofErr w:type="spellEnd"/>
+      <w:r>
+        <w:t xml:space="preserve"> reduce </w:t>
+      </w:r>
+      <w:proofErr w:type="spellStart"/>
+      <w:r>
+        <w:t>variability</w:t>
+      </w:r>
+      <w:proofErr w:type="spellEnd"/>
+      <w:r>
+        <w:t xml:space="preserve">, </w:t>
+      </w:r>
+      <w:proofErr w:type="spellStart"/>
+      <w:r>
+        <w:t>they</w:t>
+      </w:r>
+      <w:proofErr w:type="spellEnd"/>
+      <w:r>
+        <w:t xml:space="preserve"> </w:t>
+      </w:r>
+      <w:proofErr w:type="spellStart"/>
+      <w:r>
+        <w:t>also</w:t>
+      </w:r>
+      <w:proofErr w:type="spellEnd"/>
+      <w:r>
+        <w:t xml:space="preserve"> accelerate the </w:t>
+      </w:r>
+      <w:proofErr w:type="spellStart"/>
+      <w:r>
+        <w:t>system’s</w:t>
+      </w:r>
+      <w:proofErr w:type="spellEnd"/>
+      <w:r>
+        <w:t xml:space="preserve"> </w:t>
+      </w:r>
+      <w:proofErr w:type="spellStart"/>
+      <w:r>
+        <w:t>progression</w:t>
+      </w:r>
+      <w:proofErr w:type="spellEnd"/>
+      <w:r>
+        <w:t xml:space="preserve"> to </w:t>
+      </w:r>
+      <w:proofErr w:type="spellStart"/>
+      <w:r>
+        <w:t>critical</w:t>
+      </w:r>
+      <w:proofErr w:type="spellEnd"/>
+      <w:r>
+        <w:t xml:space="preserve"> </w:t>
+      </w:r>
+      <w:proofErr w:type="spellStart"/>
+      <w:r>
+        <w:t>error</w:t>
+      </w:r>
+      <w:proofErr w:type="spellEnd"/>
+      <w:r>
+        <w:t xml:space="preserve"> </w:t>
+      </w:r>
+      <w:proofErr w:type="spellStart"/>
+      <w:r>
+        <w:t>states</w:t>
+      </w:r>
+      <w:proofErr w:type="spellEnd"/>
+      <w:r>
+        <w:t>.</w:t>
       </w:r>
     </w:p>
     <w:p>
@@ -1182,137 +2353,189 @@
           <w:b/>
           <w:lang w:val="en-GB"/>
         </w:rPr>
-        <w:t>Experiments</w:t>
-      </w:r>
-    </w:p>
-    <w:p>
-      <w:pPr>
-        <w:jc w:val="both"/>
-        <w:rPr>
-          <w:lang w:val="en-GB"/>
-        </w:rPr>
-      </w:pPr>
-      <w:r>
-        <w:rPr>
-          <w:lang w:val="en-GB"/>
-        </w:rPr>
-        <w:t xml:space="preserve">Methodology that you used to get your results. If you wrote </w:t>
-      </w:r>
-      <w:proofErr w:type="gramStart"/>
-      <w:r>
-        <w:rPr>
-          <w:lang w:val="en-GB"/>
-        </w:rPr>
-        <w:t>some</w:t>
-      </w:r>
-      <w:proofErr w:type="gramEnd"/>
-      <w:r>
-        <w:rPr>
-          <w:lang w:val="en-GB"/>
-        </w:rPr>
-        <w:t xml:space="preserve"> code, report it here or in a </w:t>
-      </w:r>
-      <w:proofErr w:type="spellStart"/>
-      <w:r>
-        <w:rPr>
-          <w:lang w:val="en-GB"/>
-        </w:rPr>
-        <w:t>github</w:t>
-      </w:r>
-      <w:proofErr w:type="spellEnd"/>
-      <w:r>
-        <w:rPr>
-          <w:lang w:val="en-GB"/>
-        </w:rPr>
-        <w:t>/collabs/</w:t>
-      </w:r>
-      <w:proofErr w:type="spellStart"/>
-      <w:r>
-        <w:rPr>
-          <w:lang w:val="en-GB"/>
-        </w:rPr>
-        <w:t>jupyter</w:t>
-      </w:r>
-      <w:proofErr w:type="spellEnd"/>
-      <w:r>
-        <w:rPr>
-          <w:lang w:val="en-GB"/>
-        </w:rPr>
-        <w:t xml:space="preserve"> Noteb</w:t>
-      </w:r>
-      <w:r>
-        <w:rPr>
-          <w:lang w:val="en-GB"/>
-        </w:rPr>
-        <w:t>o</w:t>
-      </w:r>
-      <w:r>
-        <w:rPr>
-          <w:lang w:val="en-GB"/>
-        </w:rPr>
-        <w:t xml:space="preserve">ok/ whatever you like page. But please, ensure that </w:t>
-      </w:r>
-      <w:r>
-        <w:rPr>
-          <w:lang w:val="en-GB"/>
-        </w:rPr>
-        <w:t>I</w:t>
-      </w:r>
-      <w:r>
-        <w:rPr>
-          <w:lang w:val="en-GB"/>
-        </w:rPr>
-        <w:t xml:space="preserve"> can access it</w:t>
-      </w:r>
-      <w:r>
-        <w:rPr>
-          <w:lang w:val="en-GB"/>
-        </w:rPr>
-        <w:t>.</w:t>
-      </w:r>
-    </w:p>
-    <w:p>
-      <w:pPr>
-        <w:jc w:val="both"/>
-        <w:rPr>
-          <w:b/>
-          <w:lang w:val="en-GB"/>
-        </w:rPr>
-      </w:pPr>
+        <w:t>Results and Discussion</w:t>
+      </w:r>
     </w:p>
     <w:p>
       <w:pPr>
         <w:spacing w:after="60"/>
         <w:jc w:val="both"/>
         <w:rPr>
-          <w:b/>
-          <w:lang w:val="en-GB"/>
-        </w:rPr>
-      </w:pPr>
-      <w:r>
-        <w:rPr>
-          <w:b/>
-          <w:lang w:val="en-GB"/>
-        </w:rPr>
-        <w:t>Results and Discussion</w:t>
-      </w:r>
-    </w:p>
-    <w:p>
-      <w:pPr>
-        <w:jc w:val="both"/>
-        <w:rPr>
-          <w:lang w:val="en-GB"/>
-        </w:rPr>
-      </w:pPr>
-      <w:r>
-        <w:rPr>
-          <w:lang w:val="en-GB"/>
-        </w:rPr>
-        <w:t>Figures/tables/numbers that show the results you achieve together with a thoughtful discussion on the reasons behind you being able to/not been successful in getting the results presented in the reference paper.</w:t>
-      </w:r>
+          <w:lang w:val="en-GB"/>
+        </w:rPr>
+      </w:pPr>
+      <w:r>
+        <w:rPr>
+          <w:lang w:val="en-GB"/>
+        </w:rPr>
+        <w:t>As</w:t>
+      </w:r>
+      <w:r>
+        <w:rPr>
+          <w:lang w:val="en-GB"/>
+        </w:rPr>
+        <w:t xml:space="preserve"> </w:t>
+      </w:r>
+      <w:r>
+        <w:rPr>
+          <w:lang w:val="en-GB"/>
+        </w:rPr>
+        <w:t>the results of the analysis of a single attack and the experiments in the notebook show, we can confirm that we were able to approximately replicate the results achieved by the authors when wo</w:t>
+      </w:r>
+      <w:r>
+        <w:rPr>
+          <w:lang w:val="en-GB"/>
+        </w:rPr>
+        <w:t xml:space="preserve">rking with a CAN bus prototype. </w:t>
+      </w:r>
+      <w:r>
+        <w:rPr>
+          <w:lang w:val="en-GB"/>
+        </w:rPr>
+        <w:t>Specifically, the notebook includes the following plots, which illustrate the monotonic increase in the TEC values of both the Victim and the Attacker during Phase 1, as well as the transition from Phase 1 to Phase 2. In Phase 2, the TEC values of the Attacker and the Victim monotonically decrease and increase, respectively, confirming the success of the attack.</w:t>
+      </w:r>
+    </w:p>
+    <w:p>
+      <w:pPr>
+        <w:spacing w:after="60"/>
+        <w:jc w:val="both"/>
+        <w:rPr>
+          <w:lang w:val="en-GB"/>
+        </w:rPr>
+      </w:pPr>
+      <w:r>
+        <w:rPr>
+          <w:lang w:val="en-GB"/>
+        </w:rPr>
+        <w:lastRenderedPageBreak/>
+        <w:pict w14:anchorId="2247F1EB">
+          <v:shape id="_x0000_i1026" type="#_x0000_t75" style="width:434.3pt;height:252.85pt">
+            <v:imagedata r:id="rId11" o:title="download (4)"/>
+          </v:shape>
+        </w:pict>
+      </w:r>
+    </w:p>
+    <w:p>
+      <w:pPr>
+        <w:spacing w:after="60"/>
+        <w:jc w:val="both"/>
+        <w:rPr>
+          <w:lang w:val="en-GB"/>
+        </w:rPr>
+      </w:pPr>
+      <w:r>
+        <w:rPr>
+          <w:lang w:val="en-GB"/>
+        </w:rPr>
+        <w:t xml:space="preserve">We have also confirmed the fact that when </w:t>
+      </w:r>
+      <w:r>
+        <w:rPr>
+          <w:lang w:val="en-GB"/>
+        </w:rPr>
+        <w:t xml:space="preserve">we </w:t>
+      </w:r>
+      <w:r>
+        <w:rPr>
+          <w:lang w:val="en-GB"/>
+        </w:rPr>
+        <w:t>are observing the Phase 1 of the attack the TEC value of the Victim monotonically increase</w:t>
+      </w:r>
+      <w:r>
+        <w:rPr>
+          <w:lang w:val="en-GB"/>
+        </w:rPr>
+        <w:t xml:space="preserve">, while </w:t>
+      </w:r>
+      <w:r>
+        <w:rPr>
+          <w:lang w:val="en-GB"/>
+        </w:rPr>
+        <w:t xml:space="preserve">In Phase 2 of the attack, we </w:t>
+      </w:r>
+      <w:r>
+        <w:rPr>
+          <w:lang w:val="en-GB"/>
+        </w:rPr>
+        <w:t xml:space="preserve">can see a </w:t>
+      </w:r>
+      <w:r>
+        <w:rPr>
+          <w:lang w:val="en-GB"/>
+        </w:rPr>
+        <w:t xml:space="preserve">stepwise increase in the TEC value of the victim. This stepwise pattern occurs because the Victim succeeds in its transmission </w:t>
+      </w:r>
+      <w:r>
+        <w:rPr>
+          <w:lang w:val="en-GB"/>
+        </w:rPr>
+        <w:t>sending recessive error bits</w:t>
+      </w:r>
+      <w:r>
+        <w:rPr>
+          <w:lang w:val="en-GB"/>
+        </w:rPr>
+        <w:t xml:space="preserve"> (the TEC of the Victim is increased by 8 and then immediately decreased by 1).</w:t>
+      </w:r>
+      <w:bookmarkStart w:id="0" w:name="_GoBack"/>
+      <w:bookmarkEnd w:id="0"/>
+    </w:p>
+    <w:p>
+      <w:pPr>
+        <w:spacing w:after="60"/>
+        <w:jc w:val="both"/>
+        <w:rPr>
+          <w:lang w:val="en-GB"/>
+        </w:rPr>
+      </w:pPr>
+      <w:r>
+        <w:rPr>
+          <w:lang w:val="en-GB"/>
+        </w:rPr>
+        <w:pict w14:anchorId="59AC6D1A">
+          <v:shape id="_x0000_i1027" type="#_x0000_t75" style="width:459.05pt;height:182pt">
+            <v:imagedata r:id="rId12" o:title="download (5)"/>
+          </v:shape>
+        </w:pict>
+      </w:r>
+    </w:p>
+    <w:p>
+      <w:pPr>
+        <w:spacing w:after="60"/>
+        <w:jc w:val="both"/>
+        <w:rPr>
+          <w:lang w:val="en-GB"/>
+        </w:rPr>
+      </w:pPr>
+    </w:p>
+    <w:p>
+      <w:pPr>
+        <w:spacing w:after="60"/>
+        <w:jc w:val="both"/>
+        <w:rPr>
+          <w:lang w:val="en-GB"/>
+        </w:rPr>
+      </w:pPr>
+    </w:p>
+    <w:p>
+      <w:pPr>
+        <w:spacing w:after="60"/>
+        <w:jc w:val="both"/>
+        <w:rPr>
+          <w:lang w:val="en-GB"/>
+        </w:rPr>
+      </w:pPr>
+    </w:p>
+    <w:p>
+      <w:pPr>
+        <w:jc w:val="both"/>
+        <w:rPr>
+          <w:lang w:val="en-GB"/>
+        </w:rPr>
+      </w:pPr>
     </w:p>
     <w:sectPr>
-      <w:footerReference w:type="default" r:id="rId8"/>
+      <w:footerReference w:type="default" r:id="rId13"/>
       <w:pgSz w:w="11909" w:h="16834"/>
       <w:pgMar w:top="1440" w:right="1440" w:bottom="1440" w:left="1440" w:header="720" w:footer="720" w:gutter="0"/>
       <w:pgNumType w:start="1"/>
@@ -1323,7 +2546,7 @@
 </file>
 
 <file path=word/endnotes.xml><?xml version="1.0" encoding="utf-8"?>
-<w:endnotes xmlns:wpc="http://schemas.microsoft.com/office/word/2010/wordprocessingCanvas" xmlns:cx="http://schemas.microsoft.com/office/drawing/2014/chartex" xmlns:cx1="http://schemas.microsoft.com/office/drawing/2015/9/8/chartex" xmlns:cx2="http://schemas.microsoft.com/office/drawing/2015/10/21/chartex" xmlns:cx3="http://schemas.microsoft.com/office/drawing/2016/5/9/chartex" xmlns:cx4="http://schemas.microsoft.com/office/drawing/2016/5/10/chartex" xmlns:cx5="http://schemas.microsoft.com/office/drawing/2016/5/11/chartex" xmlns:cx6="http://schemas.microsoft.com/office/drawing/2016/5/12/chartex" xmlns:cx7="http://schemas.microsoft.com/office/drawing/2016/5/13/chartex" xmlns:cx8="http://schemas.microsoft.com/office/drawing/2016/5/14/chartex" xmlns:mc="http://schemas.openxmlformats.org/markup-compatibility/2006" xmlns:aink="http://schemas.microsoft.com/office/drawing/2016/ink" xmlns:am3d="http://schemas.microsoft.com/office/drawing/2017/model3d" xmlns:o="urn:schemas-microsoft-com:office:office" xmlns:oel="http://schemas.microsoft.com/office/2019/extlst" xmlns:r="http://schemas.openxmlformats.org/officeDocument/2006/relationships" xmlns:m="http://schemas.openxmlformats.org/officeDocument/2006/math" xmlns:v="urn:schemas-microsoft-com:vml" xmlns:wp14="http://schemas.microsoft.com/office/word/2010/wordprocessingDrawing" xmlns:wp="http://schemas.openxmlformats.org/drawingml/2006/wordprocessingDrawing" xmlns:w10="urn:schemas-microsoft-com:office:word" xmlns:w="http://schemas.openxmlformats.org/wordprocessingml/2006/main" xmlns:w14="http://schemas.microsoft.com/office/word/2010/wordml" xmlns:w15="http://schemas.microsoft.com/office/word/2012/wordml" xmlns:w16cex="http://schemas.microsoft.com/office/word/2018/wordml/cex" xmlns:w16cid="http://schemas.microsoft.com/office/word/2016/wordml/cid" xmlns:w16="http://schemas.microsoft.com/office/word/2018/wordml" xmlns:w16du="http://schemas.microsoft.com/office/word/2023/wordml/word16du" xmlns:w16sdtdh="http://schemas.microsoft.com/office/word/2020/wordml/sdtdatahash" xmlns:w16se="http://schemas.microsoft.com/office/word/2015/wordml/symex" xmlns:wpg="http://schemas.microsoft.com/office/word/2010/wordprocessingGroup" xmlns:wpi="http://schemas.microsoft.com/office/word/2010/wordprocessingInk" xmlns:wne="http://schemas.microsoft.com/office/word/2006/wordml" xmlns:wps="http://schemas.microsoft.com/office/word/2010/wordprocessingShape" mc:Ignorable="w14 w15 w16se w16cid w16 w16cex w16sdtdh w16du wp14">
+<w:endnotes xmlns:wpc="http://schemas.microsoft.com/office/word/2010/wordprocessingCanvas" xmlns:mc="http://schemas.openxmlformats.org/markup-compatibility/2006" xmlns:o="urn:schemas-microsoft-com:office:office" xmlns:r="http://schemas.openxmlformats.org/officeDocument/2006/relationships" xmlns:m="http://schemas.openxmlformats.org/officeDocument/2006/math" xmlns:v="urn:schemas-microsoft-com:vml" xmlns:wp14="http://schemas.microsoft.com/office/word/2010/wordprocessingDrawing" xmlns:wp="http://schemas.openxmlformats.org/drawingml/2006/wordprocessingDrawing" xmlns:w10="urn:schemas-microsoft-com:office:word" xmlns:w="http://schemas.openxmlformats.org/wordprocessingml/2006/main" xmlns:w14="http://schemas.microsoft.com/office/word/2010/wordml" xmlns:w15="http://schemas.microsoft.com/office/word/2012/wordml" xmlns:wpg="http://schemas.microsoft.com/office/word/2010/wordprocessingGroup" xmlns:wpi="http://schemas.microsoft.com/office/word/2010/wordprocessingInk" xmlns:wne="http://schemas.microsoft.com/office/word/2006/wordml" xmlns:wps="http://schemas.microsoft.com/office/word/2010/wordprocessingShape" mc:Ignorable="w14 w15 wp14">
   <w:endnote w:type="separator" w:id="-1">
     <w:p>
       <w:pPr>
@@ -1348,7 +2571,7 @@
 </file>
 
 <file path=word/footer1.xml><?xml version="1.0" encoding="utf-8"?>
-<w:ftr xmlns:wpc="http://schemas.microsoft.com/office/word/2010/wordprocessingCanvas" xmlns:cx="http://schemas.microsoft.com/office/drawing/2014/chartex" xmlns:cx1="http://schemas.microsoft.com/office/drawing/2015/9/8/chartex" xmlns:cx2="http://schemas.microsoft.com/office/drawing/2015/10/21/chartex" xmlns:cx3="http://schemas.microsoft.com/office/drawing/2016/5/9/chartex" xmlns:cx4="http://schemas.microsoft.com/office/drawing/2016/5/10/chartex" xmlns:cx5="http://schemas.microsoft.com/office/drawing/2016/5/11/chartex" xmlns:cx6="http://schemas.microsoft.com/office/drawing/2016/5/12/chartex" xmlns:cx7="http://schemas.microsoft.com/office/drawing/2016/5/13/chartex" xmlns:cx8="http://schemas.microsoft.com/office/drawing/2016/5/14/chartex" xmlns:mc="http://schemas.openxmlformats.org/markup-compatibility/2006" xmlns:aink="http://schemas.microsoft.com/office/drawing/2016/ink" xmlns:am3d="http://schemas.microsoft.com/office/drawing/2017/model3d" xmlns:o="urn:schemas-microsoft-com:office:office" xmlns:oel="http://schemas.microsoft.com/office/2019/extlst" xmlns:r="http://schemas.openxmlformats.org/officeDocument/2006/relationships" xmlns:m="http://schemas.openxmlformats.org/officeDocument/2006/math" xmlns:v="urn:schemas-microsoft-com:vml" xmlns:wp14="http://schemas.microsoft.com/office/word/2010/wordprocessingDrawing" xmlns:wp="http://schemas.openxmlformats.org/drawingml/2006/wordprocessingDrawing" xmlns:w10="urn:schemas-microsoft-com:office:word" xmlns:w="http://schemas.openxmlformats.org/wordprocessingml/2006/main" xmlns:w14="http://schemas.microsoft.com/office/word/2010/wordml" xmlns:w15="http://schemas.microsoft.com/office/word/2012/wordml" xmlns:w16cex="http://schemas.microsoft.com/office/word/2018/wordml/cex" xmlns:w16cid="http://schemas.microsoft.com/office/word/2016/wordml/cid" xmlns:w16="http://schemas.microsoft.com/office/word/2018/wordml" xmlns:w16du="http://schemas.microsoft.com/office/word/2023/wordml/word16du" xmlns:w16sdtdh="http://schemas.microsoft.com/office/word/2020/wordml/sdtdatahash" xmlns:w16se="http://schemas.microsoft.com/office/word/2015/wordml/symex" xmlns:wpg="http://schemas.microsoft.com/office/word/2010/wordprocessingGroup" xmlns:wpi="http://schemas.microsoft.com/office/word/2010/wordprocessingInk" xmlns:wne="http://schemas.microsoft.com/office/word/2006/wordml" xmlns:wps="http://schemas.microsoft.com/office/word/2010/wordprocessingShape" mc:Ignorable="w14 w15 w16se w16cid w16 w16cex w16sdtdh w16du wp14">
+<w:ftr xmlns:wpc="http://schemas.microsoft.com/office/word/2010/wordprocessingCanvas" xmlns:mc="http://schemas.openxmlformats.org/markup-compatibility/2006" xmlns:o="urn:schemas-microsoft-com:office:office" xmlns:r="http://schemas.openxmlformats.org/officeDocument/2006/relationships" xmlns:m="http://schemas.openxmlformats.org/officeDocument/2006/math" xmlns:v="urn:schemas-microsoft-com:vml" xmlns:wp14="http://schemas.microsoft.com/office/word/2010/wordprocessingDrawing" xmlns:wp="http://schemas.openxmlformats.org/drawingml/2006/wordprocessingDrawing" xmlns:w10="urn:schemas-microsoft-com:office:word" xmlns:w="http://schemas.openxmlformats.org/wordprocessingml/2006/main" xmlns:w14="http://schemas.microsoft.com/office/word/2010/wordml" xmlns:w15="http://schemas.microsoft.com/office/word/2012/wordml" xmlns:wpg="http://schemas.microsoft.com/office/word/2010/wordprocessingGroup" xmlns:wpi="http://schemas.microsoft.com/office/word/2010/wordprocessingInk" xmlns:wne="http://schemas.microsoft.com/office/word/2006/wordml" xmlns:wps="http://schemas.microsoft.com/office/word/2010/wordprocessingShape" mc:Ignorable="w14 w15 wp14">
   <w:sdt>
     <w:sdtPr>
       <w:id w:val="69087192"/>
@@ -1374,9 +2597,10 @@
         </w:r>
         <w:r>
           <w:rPr>
+            <w:noProof/>
             <w:lang w:val="it-IT"/>
           </w:rPr>
-          <w:t>2</w:t>
+          <w:t>4</w:t>
         </w:r>
         <w:r>
           <w:fldChar w:fldCharType="end"/>
@@ -1396,7 +2620,7 @@
 </file>
 
 <file path=word/footnotes.xml><?xml version="1.0" encoding="utf-8"?>
-<w:footnotes xmlns:wpc="http://schemas.microsoft.com/office/word/2010/wordprocessingCanvas" xmlns:cx="http://schemas.microsoft.com/office/drawing/2014/chartex" xmlns:cx1="http://schemas.microsoft.com/office/drawing/2015/9/8/chartex" xmlns:cx2="http://schemas.microsoft.com/office/drawing/2015/10/21/chartex" xmlns:cx3="http://schemas.microsoft.com/office/drawing/2016/5/9/chartex" xmlns:cx4="http://schemas.microsoft.com/office/drawing/2016/5/10/chartex" xmlns:cx5="http://schemas.microsoft.com/office/drawing/2016/5/11/chartex" xmlns:cx6="http://schemas.microsoft.com/office/drawing/2016/5/12/chartex" xmlns:cx7="http://schemas.microsoft.com/office/drawing/2016/5/13/chartex" xmlns:cx8="http://schemas.microsoft.com/office/drawing/2016/5/14/chartex" xmlns:mc="http://schemas.openxmlformats.org/markup-compatibility/2006" xmlns:aink="http://schemas.microsoft.com/office/drawing/2016/ink" xmlns:am3d="http://schemas.microsoft.com/office/drawing/2017/model3d" xmlns:o="urn:schemas-microsoft-com:office:office" xmlns:oel="http://schemas.microsoft.com/office/2019/extlst" xmlns:r="http://schemas.openxmlformats.org/officeDocument/2006/relationships" xmlns:m="http://schemas.openxmlformats.org/officeDocument/2006/math" xmlns:v="urn:schemas-microsoft-com:vml" xmlns:wp14="http://schemas.microsoft.com/office/word/2010/wordprocessingDrawing" xmlns:wp="http://schemas.openxmlformats.org/drawingml/2006/wordprocessingDrawing" xmlns:w10="urn:schemas-microsoft-com:office:word" xmlns:w="http://schemas.openxmlformats.org/wordprocessingml/2006/main" xmlns:w14="http://schemas.microsoft.com/office/word/2010/wordml" xmlns:w15="http://schemas.microsoft.com/office/word/2012/wordml" xmlns:w16cex="http://schemas.microsoft.com/office/word/2018/wordml/cex" xmlns:w16cid="http://schemas.microsoft.com/office/word/2016/wordml/cid" xmlns:w16="http://schemas.microsoft.com/office/word/2018/wordml" xmlns:w16du="http://schemas.microsoft.com/office/word/2023/wordml/word16du" xmlns:w16sdtdh="http://schemas.microsoft.com/office/word/2020/wordml/sdtdatahash" xmlns:w16se="http://schemas.microsoft.com/office/word/2015/wordml/symex" xmlns:wpg="http://schemas.microsoft.com/office/word/2010/wordprocessingGroup" xmlns:wpi="http://schemas.microsoft.com/office/word/2010/wordprocessingInk" xmlns:wne="http://schemas.microsoft.com/office/word/2006/wordml" xmlns:wps="http://schemas.microsoft.com/office/word/2010/wordprocessingShape" mc:Ignorable="w14 w15 w16se w16cid w16 w16cex w16sdtdh w16du wp14">
+<w:footnotes xmlns:wpc="http://schemas.microsoft.com/office/word/2010/wordprocessingCanvas" xmlns:mc="http://schemas.openxmlformats.org/markup-compatibility/2006" xmlns:o="urn:schemas-microsoft-com:office:office" xmlns:r="http://schemas.openxmlformats.org/officeDocument/2006/relationships" xmlns:m="http://schemas.openxmlformats.org/officeDocument/2006/math" xmlns:v="urn:schemas-microsoft-com:vml" xmlns:wp14="http://schemas.microsoft.com/office/word/2010/wordprocessingDrawing" xmlns:wp="http://schemas.openxmlformats.org/drawingml/2006/wordprocessingDrawing" xmlns:w10="urn:schemas-microsoft-com:office:word" xmlns:w="http://schemas.openxmlformats.org/wordprocessingml/2006/main" xmlns:w14="http://schemas.microsoft.com/office/word/2010/wordml" xmlns:w15="http://schemas.microsoft.com/office/word/2012/wordml" xmlns:wpg="http://schemas.microsoft.com/office/word/2010/wordprocessingGroup" xmlns:wpi="http://schemas.microsoft.com/office/word/2010/wordprocessingInk" xmlns:wne="http://schemas.microsoft.com/office/word/2006/wordml" xmlns:wps="http://schemas.microsoft.com/office/word/2010/wordprocessingShape" mc:Ignorable="w14 w15 wp14">
   <w:footnote w:type="separator" w:id="-1">
     <w:p>
       <w:pPr>
@@ -1421,8 +2645,120 @@
 </file>
 
 <file path=word/numbering.xml><?xml version="1.0" encoding="utf-8"?>
-<w:numbering xmlns:wpc="http://schemas.microsoft.com/office/word/2010/wordprocessingCanvas" xmlns:cx="http://schemas.microsoft.com/office/drawing/2014/chartex" xmlns:cx1="http://schemas.microsoft.com/office/drawing/2015/9/8/chartex" xmlns:cx2="http://schemas.microsoft.com/office/drawing/2015/10/21/chartex" xmlns:cx3="http://schemas.microsoft.com/office/drawing/2016/5/9/chartex" xmlns:cx4="http://schemas.microsoft.com/office/drawing/2016/5/10/chartex" xmlns:cx5="http://schemas.microsoft.com/office/drawing/2016/5/11/chartex" xmlns:cx6="http://schemas.microsoft.com/office/drawing/2016/5/12/chartex" xmlns:cx7="http://schemas.microsoft.com/office/drawing/2016/5/13/chartex" xmlns:cx8="http://schemas.microsoft.com/office/drawing/2016/5/14/chartex" xmlns:mc="http://schemas.openxmlformats.org/markup-compatibility/2006" xmlns:aink="http://schemas.microsoft.com/office/drawing/2016/ink" xmlns:am3d="http://schemas.microsoft.com/office/drawing/2017/model3d" xmlns:o="urn:schemas-microsoft-com:office:office" xmlns:oel="http://schemas.microsoft.com/office/2019/extlst" xmlns:r="http://schemas.openxmlformats.org/officeDocument/2006/relationships" xmlns:m="http://schemas.openxmlformats.org/officeDocument/2006/math" xmlns:v="urn:schemas-microsoft-com:vml" xmlns:wp14="http://schemas.microsoft.com/office/word/2010/wordprocessingDrawing" xmlns:wp="http://schemas.openxmlformats.org/drawingml/2006/wordprocessingDrawing" xmlns:w10="urn:schemas-microsoft-com:office:word" xmlns:w="http://schemas.openxmlformats.org/wordprocessingml/2006/main" xmlns:w14="http://schemas.microsoft.com/office/word/2010/wordml" xmlns:w15="http://schemas.microsoft.com/office/word/2012/wordml" xmlns:w16cex="http://schemas.microsoft.com/office/word/2018/wordml/cex" xmlns:w16cid="http://schemas.microsoft.com/office/word/2016/wordml/cid" xmlns:w16="http://schemas.microsoft.com/office/word/2018/wordml" xmlns:w16du="http://schemas.microsoft.com/office/word/2023/wordml/word16du" xmlns:w16sdtdh="http://schemas.microsoft.com/office/word/2020/wordml/sdtdatahash" xmlns:w16se="http://schemas.microsoft.com/office/word/2015/wordml/symex" xmlns:wpg="http://schemas.microsoft.com/office/word/2010/wordprocessingGroup" xmlns:wpi="http://schemas.microsoft.com/office/word/2010/wordprocessingInk" xmlns:wne="http://schemas.microsoft.com/office/word/2006/wordml" xmlns:wps="http://schemas.microsoft.com/office/word/2010/wordprocessingShape" mc:Ignorable="w14 w15 w16se w16cid w16 w16cex w16sdtdh w16du wp14">
+<w:numbering xmlns:wpc="http://schemas.microsoft.com/office/word/2010/wordprocessingCanvas" xmlns:mc="http://schemas.openxmlformats.org/markup-compatibility/2006" xmlns:o="urn:schemas-microsoft-com:office:office" xmlns:r="http://schemas.openxmlformats.org/officeDocument/2006/relationships" xmlns:m="http://schemas.openxmlformats.org/officeDocument/2006/math" xmlns:v="urn:schemas-microsoft-com:vml" xmlns:wp14="http://schemas.microsoft.com/office/word/2010/wordprocessingDrawing" xmlns:wp="http://schemas.openxmlformats.org/drawingml/2006/wordprocessingDrawing" xmlns:w10="urn:schemas-microsoft-com:office:word" xmlns:w="http://schemas.openxmlformats.org/wordprocessingml/2006/main" xmlns:w14="http://schemas.microsoft.com/office/word/2010/wordml" xmlns:w15="http://schemas.microsoft.com/office/word/2012/wordml" xmlns:wpg="http://schemas.microsoft.com/office/word/2010/wordprocessingGroup" xmlns:wpi="http://schemas.microsoft.com/office/word/2010/wordprocessingInk" xmlns:wne="http://schemas.microsoft.com/office/word/2006/wordml" xmlns:wps="http://schemas.microsoft.com/office/word/2010/wordprocessingShape" mc:Ignorable="w14 w15 wp14">
   <w:abstractNum w:abstractNumId="0" w15:restartNumberingAfterBreak="0">
+    <w:nsid w:val="06F91D3B"/>
+    <w:multiLevelType w:val="hybridMultilevel"/>
+    <w:tmpl w:val="FE326318"/>
+    <w:lvl w:ilvl="0" w:tplc="A29841B4">
+      <w:numFmt w:val="bullet"/>
+      <w:lvlText w:val="-"/>
+      <w:lvlJc w:val="left"/>
+      <w:pPr>
+        <w:ind w:left="720" w:hanging="360"/>
+      </w:pPr>
+      <w:rPr>
+        <w:rFonts w:ascii="Arial" w:eastAsia="Arial" w:hAnsi="Arial" w:cs="Arial" w:hint="default"/>
+      </w:rPr>
+    </w:lvl>
+    <w:lvl w:ilvl="1" w:tplc="04100003" w:tentative="1">
+      <w:start w:val="1"/>
+      <w:numFmt w:val="bullet"/>
+      <w:lvlText w:val="o"/>
+      <w:lvlJc w:val="left"/>
+      <w:pPr>
+        <w:ind w:left="1440" w:hanging="360"/>
+      </w:pPr>
+      <w:rPr>
+        <w:rFonts w:ascii="Courier New" w:hAnsi="Courier New" w:cs="Courier New" w:hint="default"/>
+      </w:rPr>
+    </w:lvl>
+    <w:lvl w:ilvl="2" w:tplc="04100005" w:tentative="1">
+      <w:start w:val="1"/>
+      <w:numFmt w:val="bullet"/>
+      <w:lvlText w:val=""/>
+      <w:lvlJc w:val="left"/>
+      <w:pPr>
+        <w:ind w:left="2160" w:hanging="360"/>
+      </w:pPr>
+      <w:rPr>
+        <w:rFonts w:ascii="Wingdings" w:hAnsi="Wingdings" w:hint="default"/>
+      </w:rPr>
+    </w:lvl>
+    <w:lvl w:ilvl="3" w:tplc="04100001" w:tentative="1">
+      <w:start w:val="1"/>
+      <w:numFmt w:val="bullet"/>
+      <w:lvlText w:val=""/>
+      <w:lvlJc w:val="left"/>
+      <w:pPr>
+        <w:ind w:left="2880" w:hanging="360"/>
+      </w:pPr>
+      <w:rPr>
+        <w:rFonts w:ascii="Symbol" w:hAnsi="Symbol" w:hint="default"/>
+      </w:rPr>
+    </w:lvl>
+    <w:lvl w:ilvl="4" w:tplc="04100003" w:tentative="1">
+      <w:start w:val="1"/>
+      <w:numFmt w:val="bullet"/>
+      <w:lvlText w:val="o"/>
+      <w:lvlJc w:val="left"/>
+      <w:pPr>
+        <w:ind w:left="3600" w:hanging="360"/>
+      </w:pPr>
+      <w:rPr>
+        <w:rFonts w:ascii="Courier New" w:hAnsi="Courier New" w:cs="Courier New" w:hint="default"/>
+      </w:rPr>
+    </w:lvl>
+    <w:lvl w:ilvl="5" w:tplc="04100005" w:tentative="1">
+      <w:start w:val="1"/>
+      <w:numFmt w:val="bullet"/>
+      <w:lvlText w:val=""/>
+      <w:lvlJc w:val="left"/>
+      <w:pPr>
+        <w:ind w:left="4320" w:hanging="360"/>
+      </w:pPr>
+      <w:rPr>
+        <w:rFonts w:ascii="Wingdings" w:hAnsi="Wingdings" w:hint="default"/>
+      </w:rPr>
+    </w:lvl>
+    <w:lvl w:ilvl="6" w:tplc="04100001" w:tentative="1">
+      <w:start w:val="1"/>
+      <w:numFmt w:val="bullet"/>
+      <w:lvlText w:val=""/>
+      <w:lvlJc w:val="left"/>
+      <w:pPr>
+        <w:ind w:left="5040" w:hanging="360"/>
+      </w:pPr>
+      <w:rPr>
+        <w:rFonts w:ascii="Symbol" w:hAnsi="Symbol" w:hint="default"/>
+      </w:rPr>
+    </w:lvl>
+    <w:lvl w:ilvl="7" w:tplc="04100003" w:tentative="1">
+      <w:start w:val="1"/>
+      <w:numFmt w:val="bullet"/>
+      <w:lvlText w:val="o"/>
+      <w:lvlJc w:val="left"/>
+      <w:pPr>
+        <w:ind w:left="5760" w:hanging="360"/>
+      </w:pPr>
+      <w:rPr>
+        <w:rFonts w:ascii="Courier New" w:hAnsi="Courier New" w:cs="Courier New" w:hint="default"/>
+      </w:rPr>
+    </w:lvl>
+    <w:lvl w:ilvl="8" w:tplc="04100005" w:tentative="1">
+      <w:start w:val="1"/>
+      <w:numFmt w:val="bullet"/>
+      <w:lvlText w:val=""/>
+      <w:lvlJc w:val="left"/>
+      <w:pPr>
+        <w:ind w:left="6480" w:hanging="360"/>
+      </w:pPr>
+      <w:rPr>
+        <w:rFonts w:ascii="Wingdings" w:hAnsi="Wingdings" w:hint="default"/>
+      </w:rPr>
+    </w:lvl>
+  </w:abstractNum>
+  <w:abstractNum w:abstractNumId="1" w15:restartNumberingAfterBreak="0">
     <w:nsid w:val="231D4930"/>
     <w:multiLevelType w:val="multilevel"/>
     <w:tmpl w:val="1316B73A"/>
@@ -1571,7 +2907,7 @@
       </w:rPr>
     </w:lvl>
   </w:abstractNum>
-  <w:abstractNum w:abstractNumId="1" w15:restartNumberingAfterBreak="0">
+  <w:abstractNum w:abstractNumId="2" w15:restartNumberingAfterBreak="0">
     <w:nsid w:val="4D562107"/>
     <w:multiLevelType w:val="hybridMultilevel"/>
     <w:tmpl w:val="72E062A8"/>
@@ -1684,17 +3020,135 @@
       </w:rPr>
     </w:lvl>
   </w:abstractNum>
-  <w:num w:numId="1" w16cid:durableId="1674458378">
+  <w:abstractNum w:abstractNumId="3" w15:restartNumberingAfterBreak="0">
+    <w:nsid w:val="6C3C7614"/>
+    <w:multiLevelType w:val="hybridMultilevel"/>
+    <w:tmpl w:val="3E6890E4"/>
+    <w:lvl w:ilvl="0" w:tplc="A29841B4">
+      <w:numFmt w:val="bullet"/>
+      <w:lvlText w:val="-"/>
+      <w:lvlJc w:val="left"/>
+      <w:pPr>
+        <w:ind w:left="720" w:hanging="360"/>
+      </w:pPr>
+      <w:rPr>
+        <w:rFonts w:ascii="Arial" w:eastAsia="Arial" w:hAnsi="Arial" w:cs="Arial" w:hint="default"/>
+      </w:rPr>
+    </w:lvl>
+    <w:lvl w:ilvl="1" w:tplc="04100003" w:tentative="1">
+      <w:start w:val="1"/>
+      <w:numFmt w:val="bullet"/>
+      <w:lvlText w:val="o"/>
+      <w:lvlJc w:val="left"/>
+      <w:pPr>
+        <w:ind w:left="1440" w:hanging="360"/>
+      </w:pPr>
+      <w:rPr>
+        <w:rFonts w:ascii="Courier New" w:hAnsi="Courier New" w:cs="Courier New" w:hint="default"/>
+      </w:rPr>
+    </w:lvl>
+    <w:lvl w:ilvl="2" w:tplc="04100005" w:tentative="1">
+      <w:start w:val="1"/>
+      <w:numFmt w:val="bullet"/>
+      <w:lvlText w:val=""/>
+      <w:lvlJc w:val="left"/>
+      <w:pPr>
+        <w:ind w:left="2160" w:hanging="360"/>
+      </w:pPr>
+      <w:rPr>
+        <w:rFonts w:ascii="Wingdings" w:hAnsi="Wingdings" w:hint="default"/>
+      </w:rPr>
+    </w:lvl>
+    <w:lvl w:ilvl="3" w:tplc="04100001" w:tentative="1">
+      <w:start w:val="1"/>
+      <w:numFmt w:val="bullet"/>
+      <w:lvlText w:val=""/>
+      <w:lvlJc w:val="left"/>
+      <w:pPr>
+        <w:ind w:left="2880" w:hanging="360"/>
+      </w:pPr>
+      <w:rPr>
+        <w:rFonts w:ascii="Symbol" w:hAnsi="Symbol" w:hint="default"/>
+      </w:rPr>
+    </w:lvl>
+    <w:lvl w:ilvl="4" w:tplc="04100003" w:tentative="1">
+      <w:start w:val="1"/>
+      <w:numFmt w:val="bullet"/>
+      <w:lvlText w:val="o"/>
+      <w:lvlJc w:val="left"/>
+      <w:pPr>
+        <w:ind w:left="3600" w:hanging="360"/>
+      </w:pPr>
+      <w:rPr>
+        <w:rFonts w:ascii="Courier New" w:hAnsi="Courier New" w:cs="Courier New" w:hint="default"/>
+      </w:rPr>
+    </w:lvl>
+    <w:lvl w:ilvl="5" w:tplc="04100005" w:tentative="1">
+      <w:start w:val="1"/>
+      <w:numFmt w:val="bullet"/>
+      <w:lvlText w:val=""/>
+      <w:lvlJc w:val="left"/>
+      <w:pPr>
+        <w:ind w:left="4320" w:hanging="360"/>
+      </w:pPr>
+      <w:rPr>
+        <w:rFonts w:ascii="Wingdings" w:hAnsi="Wingdings" w:hint="default"/>
+      </w:rPr>
+    </w:lvl>
+    <w:lvl w:ilvl="6" w:tplc="04100001" w:tentative="1">
+      <w:start w:val="1"/>
+      <w:numFmt w:val="bullet"/>
+      <w:lvlText w:val=""/>
+      <w:lvlJc w:val="left"/>
+      <w:pPr>
+        <w:ind w:left="5040" w:hanging="360"/>
+      </w:pPr>
+      <w:rPr>
+        <w:rFonts w:ascii="Symbol" w:hAnsi="Symbol" w:hint="default"/>
+      </w:rPr>
+    </w:lvl>
+    <w:lvl w:ilvl="7" w:tplc="04100003" w:tentative="1">
+      <w:start w:val="1"/>
+      <w:numFmt w:val="bullet"/>
+      <w:lvlText w:val="o"/>
+      <w:lvlJc w:val="left"/>
+      <w:pPr>
+        <w:ind w:left="5760" w:hanging="360"/>
+      </w:pPr>
+      <w:rPr>
+        <w:rFonts w:ascii="Courier New" w:hAnsi="Courier New" w:cs="Courier New" w:hint="default"/>
+      </w:rPr>
+    </w:lvl>
+    <w:lvl w:ilvl="8" w:tplc="04100005" w:tentative="1">
+      <w:start w:val="1"/>
+      <w:numFmt w:val="bullet"/>
+      <w:lvlText w:val=""/>
+      <w:lvlJc w:val="left"/>
+      <w:pPr>
+        <w:ind w:left="6480" w:hanging="360"/>
+      </w:pPr>
+      <w:rPr>
+        <w:rFonts w:ascii="Wingdings" w:hAnsi="Wingdings" w:hint="default"/>
+      </w:rPr>
+    </w:lvl>
+  </w:abstractNum>
+  <w:num w:numId="1">
+    <w:abstractNumId w:val="1"/>
+  </w:num>
+  <w:num w:numId="2">
+    <w:abstractNumId w:val="2"/>
+  </w:num>
+  <w:num w:numId="3">
     <w:abstractNumId w:val="0"/>
   </w:num>
-  <w:num w:numId="2" w16cid:durableId="308898761">
-    <w:abstractNumId w:val="1"/>
+  <w:num w:numId="4">
+    <w:abstractNumId w:val="3"/>
   </w:num>
 </w:numbering>
 </file>
 
 <file path=word/styles.xml><?xml version="1.0" encoding="utf-8"?>
-<w:styles xmlns:mc="http://schemas.openxmlformats.org/markup-compatibility/2006" xmlns:r="http://schemas.openxmlformats.org/officeDocument/2006/relationships" xmlns:w="http://schemas.openxmlformats.org/wordprocessingml/2006/main" xmlns:w14="http://schemas.microsoft.com/office/word/2010/wordml" xmlns:w15="http://schemas.microsoft.com/office/word/2012/wordml" xmlns:w16cex="http://schemas.microsoft.com/office/word/2018/wordml/cex" xmlns:w16cid="http://schemas.microsoft.com/office/word/2016/wordml/cid" xmlns:w16="http://schemas.microsoft.com/office/word/2018/wordml" xmlns:w16du="http://schemas.microsoft.com/office/word/2023/wordml/word16du" xmlns:w16sdtdh="http://schemas.microsoft.com/office/word/2020/wordml/sdtdatahash" xmlns:w16se="http://schemas.microsoft.com/office/word/2015/wordml/symex" mc:Ignorable="w14 w15 w16se w16cid w16 w16cex w16sdtdh w16du">
+<w:styles xmlns:mc="http://schemas.openxmlformats.org/markup-compatibility/2006" xmlns:r="http://schemas.openxmlformats.org/officeDocument/2006/relationships" xmlns:w="http://schemas.openxmlformats.org/wordprocessingml/2006/main" xmlns:w14="http://schemas.microsoft.com/office/word/2010/wordml" xmlns:w15="http://schemas.microsoft.com/office/word/2012/wordml" mc:Ignorable="w14 w15">
   <w:docDefaults>
     <w:rPrDefault>
       <w:rPr>
@@ -1710,7 +3164,7 @@
       </w:pPr>
     </w:pPrDefault>
   </w:docDefaults>
-  <w:latentStyles w:defLockedState="0" w:defUIPriority="99" w:defSemiHidden="0" w:defUnhideWhenUsed="0" w:defQFormat="0" w:count="376">
+  <w:latentStyles w:defLockedState="0" w:defUIPriority="99" w:defSemiHidden="0" w:defUnhideWhenUsed="0" w:defQFormat="0" w:count="371">
     <w:lsdException w:name="Normal" w:uiPriority="0" w:qFormat="1"/>
     <w:lsdException w:name="heading 1" w:uiPriority="9" w:qFormat="1"/>
     <w:lsdException w:name="heading 2" w:semiHidden="1" w:uiPriority="9" w:unhideWhenUsed="1" w:qFormat="1"/>
@@ -2082,11 +3536,6 @@
     <w:lsdException w:name="List Table 5 Dark Accent 6" w:uiPriority="50"/>
     <w:lsdException w:name="List Table 6 Colorful Accent 6" w:uiPriority="51"/>
     <w:lsdException w:name="List Table 7 Colorful Accent 6" w:uiPriority="52"/>
-    <w:lsdException w:name="Mention" w:semiHidden="1" w:unhideWhenUsed="1"/>
-    <w:lsdException w:name="Smart Hyperlink" w:semiHidden="1" w:unhideWhenUsed="1"/>
-    <w:lsdException w:name="Hashtag" w:semiHidden="1" w:unhideWhenUsed="1"/>
-    <w:lsdException w:name="Unresolved Mention" w:semiHidden="1" w:unhideWhenUsed="1"/>
-    <w:lsdException w:name="Smart Link" w:semiHidden="1" w:unhideWhenUsed="1"/>
   </w:latentStyles>
   <w:style w:type="paragraph" w:default="1" w:styleId="Normale">
     <w:name w:val="Normal"/>
@@ -2208,6 +3657,7 @@
   <w:style w:type="character" w:default="1" w:styleId="Carpredefinitoparagrafo">
     <w:name w:val="Default Paragraph Font"/>
     <w:uiPriority w:val="1"/>
+    <w:semiHidden/>
     <w:unhideWhenUsed/>
   </w:style>
   <w:style w:type="table" w:default="1" w:styleId="Tabellanormale">
@@ -2341,7 +3791,7 @@
       <w:u w:val="single"/>
     </w:rPr>
   </w:style>
-  <w:style w:type="character" w:styleId="Menzionenonrisolta">
+  <w:style w:type="character" w:customStyle="1" w:styleId="UnresolvedMention">
     <w:name w:val="Unresolved Mention"/>
     <w:basedOn w:val="Carpredefinitoparagrafo"/>
     <w:uiPriority w:val="99"/>

</xml_diff>